<commit_message>
commit lan 6 ne
</commit_message>
<xml_diff>
--- a/quan-tri-du-an.docx
+++ b/quan-tri-du-an.docx
@@ -8250,8 +8250,17 @@
           <w:i/>
           <w:iCs/>
         </w:rPr>
-        <w:t>: 8900</w:t>
-      </w:r>
+        <w:t xml:space="preserve">: </w:t>
+      </w:r>
+      <w:r>
+        <w:rPr>
+          <w:i/>
+          <w:iCs/>
+        </w:rPr>
+        <w:t>9000</w:t>
+      </w:r>
+      <w:bookmarkStart w:id="9" w:name="_GoBack"/>
+      <w:bookmarkEnd w:id="9"/>
     </w:p>
     <w:p>
       <w:pPr>
@@ -8352,8 +8361,13 @@
         </w:rPr>
         <w:t xml:space="preserve"> 6</w:t>
       </w:r>
-      <w:bookmarkStart w:id="9" w:name="_GoBack"/>
-      <w:bookmarkEnd w:id="9"/>
+      <w:r>
+        <w:rPr>
+          <w:i/>
+          <w:iCs/>
+        </w:rPr>
+        <w:t>00</w:t>
+      </w:r>
     </w:p>
     <w:p>
       <w:pPr>
@@ -19773,7 +19787,7 @@
 </file>
 
 <file path=customXml/itemProps1.xml><?xml version="1.0" encoding="utf-8"?>
-<ds:datastoreItem xmlns:ds="http://schemas.openxmlformats.org/officeDocument/2006/customXml" ds:itemID="{9A764B6F-3CD1-4C1D-AD36-1D0037C6D9F4}">
+<ds:datastoreItem xmlns:ds="http://schemas.openxmlformats.org/officeDocument/2006/customXml" ds:itemID="{E6E24688-148C-48AC-8758-EBB051C122A3}">
   <ds:schemaRefs>
     <ds:schemaRef ds:uri="http://schemas.openxmlformats.org/officeDocument/2006/bibliography"/>
   </ds:schemaRefs>

</xml_diff>

<commit_message>
edit thống kê dự án
</commit_message>
<xml_diff>
--- a/quan-tri-du-an.docx
+++ b/quan-tri-du-an.docx
@@ -94,7 +94,7 @@
               </wp:anchor>
             </w:drawing>
           </mc:Choice>
-          <mc:Fallback xmlns:w16="http://schemas.microsoft.com/office/word/2018/wordml" xmlns:w16cex="http://schemas.microsoft.com/office/word/2018/wordml/cex" xmlns:w16cid="http://schemas.microsoft.com/office/word/2016/wordml/cid" xmlns:am3d="http://schemas.microsoft.com/office/drawing/2017/model3d" xmlns:aink="http://schemas.microsoft.com/office/drawing/2016/ink" xmlns:cx8="http://schemas.microsoft.com/office/drawing/2016/5/14/chartex" xmlns:cx7="http://schemas.microsoft.com/office/drawing/2016/5/13/chartex" xmlns:cx6="http://schemas.microsoft.com/office/drawing/2016/5/12/chartex" xmlns:cx5="http://schemas.microsoft.com/office/drawing/2016/5/11/chartex" xmlns:cx4="http://schemas.microsoft.com/office/drawing/2016/5/10/chartex" xmlns:cx3="http://schemas.microsoft.com/office/drawing/2016/5/9/chartex" xmlns:cx2="http://schemas.microsoft.com/office/drawing/2015/10/21/chartex">
+          <mc:Fallback>
             <w:pict>
               <v:shapetype w14:anchorId="3470755F" id="_x0000_t202" coordsize="21600,21600" o:spt="202" path="m,l,21600r21600,l21600,xe">
                 <v:stroke joinstyle="miter"/>
@@ -4447,8 +4447,6 @@
         </w:rPr>
         <w:t>: 7</w:t>
       </w:r>
-      <w:bookmarkStart w:id="10" w:name="_GoBack"/>
-      <w:bookmarkEnd w:id="10"/>
     </w:p>
     <w:p>
       <w:pPr>
@@ -4569,6 +4567,13 @@
           <w:i/>
           <w:iCs/>
         </w:rPr>
+        <w:t xml:space="preserve"> (người thứ nhất)</w:t>
+      </w:r>
+      <w:r>
+        <w:rPr>
+          <w:i/>
+          <w:iCs/>
+        </w:rPr>
         <w:t xml:space="preserve">: </w:t>
       </w:r>
       <w:r>
@@ -4576,7 +4581,7 @@
           <w:i/>
           <w:iCs/>
         </w:rPr>
-        <w:t>,</w:t>
+        <w:t>João Dinis</w:t>
       </w:r>
     </w:p>
     <w:p>
@@ -4598,6 +4603,20 @@
         </w:rPr>
         <w:t>Link tài khoản Github</w:t>
       </w:r>
+      <w:r>
+        <w:rPr>
+          <w:i/>
+          <w:iCs/>
+        </w:rPr>
+        <w:t xml:space="preserve"> : </w:t>
+      </w:r>
+      <w:r>
+        <w:rPr>
+          <w:i/>
+          <w:iCs/>
+        </w:rPr>
+        <w:t>https://github.com/JDinis</w:t>
+      </w:r>
     </w:p>
     <w:p>
       <w:pPr>
@@ -4618,6 +4637,268 @@
         </w:rPr>
         <w:t>Số repository có</w:t>
       </w:r>
+      <w:r>
+        <w:rPr>
+          <w:i/>
+          <w:iCs/>
+        </w:rPr>
+        <w:t>: 14</w:t>
+      </w:r>
+      <w:bookmarkStart w:id="10" w:name="_GoBack"/>
+      <w:bookmarkEnd w:id="10"/>
+    </w:p>
+    <w:p>
+      <w:pPr>
+        <w:pStyle w:val="ListParagraph"/>
+        <w:numPr>
+          <w:ilvl w:val="1"/>
+          <w:numId w:val="40"/>
+        </w:numPr>
+        <w:rPr>
+          <w:i/>
+          <w:iCs/>
+        </w:rPr>
+      </w:pPr>
+      <w:r>
+        <w:rPr>
+          <w:i/>
+          <w:iCs/>
+        </w:rPr>
+        <w:t xml:space="preserve">Tên đầy đủ (người thứ nhất): </w:t>
+      </w:r>
+    </w:p>
+    <w:p>
+      <w:pPr>
+        <w:pStyle w:val="ListParagraph"/>
+        <w:numPr>
+          <w:ilvl w:val="1"/>
+          <w:numId w:val="40"/>
+        </w:numPr>
+        <w:rPr>
+          <w:i/>
+          <w:iCs/>
+        </w:rPr>
+      </w:pPr>
+      <w:r>
+        <w:rPr>
+          <w:i/>
+          <w:iCs/>
+        </w:rPr>
+        <w:t xml:space="preserve">Link tài khoản Github : </w:t>
+      </w:r>
+    </w:p>
+    <w:p>
+      <w:pPr>
+        <w:pStyle w:val="ListParagraph"/>
+        <w:numPr>
+          <w:ilvl w:val="1"/>
+          <w:numId w:val="40"/>
+        </w:numPr>
+        <w:rPr>
+          <w:i/>
+          <w:iCs/>
+        </w:rPr>
+      </w:pPr>
+      <w:r>
+        <w:rPr>
+          <w:i/>
+          <w:iCs/>
+        </w:rPr>
+        <w:t xml:space="preserve">Số repository có: </w:t>
+      </w:r>
+    </w:p>
+    <w:p>
+      <w:pPr>
+        <w:pStyle w:val="ListParagraph"/>
+        <w:numPr>
+          <w:ilvl w:val="1"/>
+          <w:numId w:val="40"/>
+        </w:numPr>
+        <w:rPr>
+          <w:i/>
+          <w:iCs/>
+        </w:rPr>
+      </w:pPr>
+      <w:r>
+        <w:rPr>
+          <w:i/>
+          <w:iCs/>
+        </w:rPr>
+        <w:t xml:space="preserve">Tên đầy đủ (người thứ nhất): </w:t>
+      </w:r>
+    </w:p>
+    <w:p>
+      <w:pPr>
+        <w:pStyle w:val="ListParagraph"/>
+        <w:numPr>
+          <w:ilvl w:val="1"/>
+          <w:numId w:val="40"/>
+        </w:numPr>
+        <w:rPr>
+          <w:i/>
+          <w:iCs/>
+        </w:rPr>
+      </w:pPr>
+      <w:r>
+        <w:rPr>
+          <w:i/>
+          <w:iCs/>
+        </w:rPr>
+        <w:t xml:space="preserve">Link tài khoản Github : </w:t>
+      </w:r>
+    </w:p>
+    <w:p>
+      <w:pPr>
+        <w:pStyle w:val="ListParagraph"/>
+        <w:numPr>
+          <w:ilvl w:val="1"/>
+          <w:numId w:val="40"/>
+        </w:numPr>
+        <w:rPr>
+          <w:i/>
+          <w:iCs/>
+        </w:rPr>
+      </w:pPr>
+      <w:r>
+        <w:rPr>
+          <w:i/>
+          <w:iCs/>
+        </w:rPr>
+        <w:t xml:space="preserve">Số repository có: </w:t>
+      </w:r>
+    </w:p>
+    <w:p>
+      <w:pPr>
+        <w:pStyle w:val="ListParagraph"/>
+        <w:numPr>
+          <w:ilvl w:val="1"/>
+          <w:numId w:val="40"/>
+        </w:numPr>
+        <w:rPr>
+          <w:i/>
+          <w:iCs/>
+        </w:rPr>
+      </w:pPr>
+      <w:r>
+        <w:rPr>
+          <w:i/>
+          <w:iCs/>
+        </w:rPr>
+        <w:t xml:space="preserve">Tên đầy đủ (người thứ nhất): </w:t>
+      </w:r>
+    </w:p>
+    <w:p>
+      <w:pPr>
+        <w:pStyle w:val="ListParagraph"/>
+        <w:numPr>
+          <w:ilvl w:val="1"/>
+          <w:numId w:val="40"/>
+        </w:numPr>
+        <w:rPr>
+          <w:i/>
+          <w:iCs/>
+        </w:rPr>
+      </w:pPr>
+      <w:r>
+        <w:rPr>
+          <w:i/>
+          <w:iCs/>
+        </w:rPr>
+        <w:t xml:space="preserve">Link tài khoản Github : </w:t>
+      </w:r>
+    </w:p>
+    <w:p>
+      <w:pPr>
+        <w:pStyle w:val="ListParagraph"/>
+        <w:numPr>
+          <w:ilvl w:val="1"/>
+          <w:numId w:val="40"/>
+        </w:numPr>
+        <w:rPr>
+          <w:i/>
+          <w:iCs/>
+        </w:rPr>
+      </w:pPr>
+      <w:r>
+        <w:rPr>
+          <w:i/>
+          <w:iCs/>
+        </w:rPr>
+        <w:t xml:space="preserve">Số repository có: </w:t>
+      </w:r>
+    </w:p>
+    <w:p>
+      <w:pPr>
+        <w:pStyle w:val="ListParagraph"/>
+        <w:numPr>
+          <w:ilvl w:val="1"/>
+          <w:numId w:val="40"/>
+        </w:numPr>
+        <w:rPr>
+          <w:i/>
+          <w:iCs/>
+        </w:rPr>
+      </w:pPr>
+      <w:r>
+        <w:rPr>
+          <w:i/>
+          <w:iCs/>
+        </w:rPr>
+        <w:t xml:space="preserve">Tên đầy đủ (người thứ nhất): </w:t>
+      </w:r>
+    </w:p>
+    <w:p>
+      <w:pPr>
+        <w:pStyle w:val="ListParagraph"/>
+        <w:numPr>
+          <w:ilvl w:val="1"/>
+          <w:numId w:val="40"/>
+        </w:numPr>
+        <w:rPr>
+          <w:i/>
+          <w:iCs/>
+        </w:rPr>
+      </w:pPr>
+      <w:r>
+        <w:rPr>
+          <w:i/>
+          <w:iCs/>
+        </w:rPr>
+        <w:t xml:space="preserve">Link tài khoản Github : </w:t>
+      </w:r>
+    </w:p>
+    <w:p>
+      <w:pPr>
+        <w:pStyle w:val="ListParagraph"/>
+        <w:numPr>
+          <w:ilvl w:val="1"/>
+          <w:numId w:val="40"/>
+        </w:numPr>
+        <w:rPr>
+          <w:i/>
+          <w:iCs/>
+        </w:rPr>
+      </w:pPr>
+      <w:r>
+        <w:rPr>
+          <w:i/>
+          <w:iCs/>
+        </w:rPr>
+        <w:t xml:space="preserve">Số repository có: </w:t>
+      </w:r>
+    </w:p>
+    <w:p>
+      <w:pPr>
+        <w:pStyle w:val="ListParagraph"/>
+        <w:numPr>
+          <w:ilvl w:val="1"/>
+          <w:numId w:val="40"/>
+        </w:numPr>
+        <w:rPr>
+          <w:i/>
+          <w:iCs/>
+        </w:rPr>
+      </w:pPr>
     </w:p>
     <w:p>
       <w:pPr>
@@ -4834,6 +5115,7 @@
           <w:i/>
           <w:iCs/>
         </w:rPr>
+        <w:lastRenderedPageBreak/>
         <w:t>Để thay đổi giao diện, để chỉnh sửa tính năng cần bao nhiêu thời gian</w:t>
       </w:r>
     </w:p>
@@ -5084,7 +5366,6 @@
         <w:rPr>
           <w:i/>
         </w:rPr>
-        <w:lastRenderedPageBreak/>
         <w:t xml:space="preserve">Chi phí </w:t>
       </w:r>
       <w:r>
@@ -5409,6 +5690,7 @@
         </w:numPr>
       </w:pPr>
       <w:r>
+        <w:lastRenderedPageBreak/>
         <w:t>Bố trí task theo Schedule</w:t>
       </w:r>
     </w:p>
@@ -5863,7 +6145,7 @@
         <w:color w:val="C00000"/>
         <w:lang w:eastAsia="ar-SA" w:bidi="ar-SA"/>
       </w:rPr>
-      <w:t>8</w:t>
+      <w:t>9</w:t>
     </w:r>
     <w:r>
       <w:rPr>
@@ -6055,13 +6337,13 @@
             </wp:anchor>
           </w:drawing>
         </mc:Choice>
-        <mc:Fallback xmlns:w16="http://schemas.microsoft.com/office/word/2018/wordml" xmlns:w16cex="http://schemas.microsoft.com/office/word/2018/wordml/cex" xmlns:w16cid="http://schemas.microsoft.com/office/word/2016/wordml/cid" xmlns:am3d="http://schemas.microsoft.com/office/drawing/2017/model3d" xmlns:aink="http://schemas.microsoft.com/office/drawing/2016/ink" xmlns:cx8="http://schemas.microsoft.com/office/drawing/2016/5/14/chartex" xmlns:cx7="http://schemas.microsoft.com/office/drawing/2016/5/13/chartex" xmlns:cx6="http://schemas.microsoft.com/office/drawing/2016/5/12/chartex" xmlns:cx5="http://schemas.microsoft.com/office/drawing/2016/5/11/chartex" xmlns:cx4="http://schemas.microsoft.com/office/drawing/2016/5/10/chartex" xmlns:cx3="http://schemas.microsoft.com/office/drawing/2016/5/9/chartex" xmlns:cx2="http://schemas.microsoft.com/office/drawing/2015/10/21/chartex">
+        <mc:Fallback>
           <w:pict>
             <v:shapetype w14:anchorId="2A850F9D" id="_x0000_t202" coordsize="21600,21600" o:spt="202" path="m,l,21600r21600,l21600,xe">
               <v:stroke joinstyle="miter"/>
               <v:path gradientshapeok="t" o:connecttype="rect"/>
             </v:shapetype>
-            <v:shape id="Text Box 14" o:spid="_x0000_s1027" type="#_x0000_t202" style="position:absolute;left:0;text-align:left;margin-left:-78.05pt;margin-top:-10.3pt;width:71.35pt;height:30.7pt;z-index:251659264;visibility:visible;mso-wrap-style:square;mso-width-percent:0;mso-height-percent:0;mso-wrap-distance-left:9pt;mso-wrap-distance-top:0;mso-wrap-distance-right:9pt;mso-wrap-distance-bottom:0;mso-position-horizontal:absolute;mso-position-horizontal-relative:margin;mso-position-vertical:absolute;mso-position-vertical-relative:text;mso-width-percent:0;mso-height-percent:0;mso-width-relative:margin;mso-height-relative:margin;v-text-anchor:top" o:gfxdata="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" fillcolor="white [3201]" strokeweight=".5pt">
+            <v:shape id="Text Box 14" o:spid="_x0000_s1027" type="#_x0000_t202" style="position:absolute;left:0;text-align:left;margin-left:-78.05pt;margin-top:-10.3pt;width:71.35pt;height:30.7pt;z-index:251658240;visibility:visible;mso-wrap-style:square;mso-width-percent:0;mso-height-percent:0;mso-wrap-distance-left:9pt;mso-wrap-distance-top:0;mso-wrap-distance-right:9pt;mso-wrap-distance-bottom:0;mso-position-horizontal:absolute;mso-position-horizontal-relative:margin;mso-position-vertical:absolute;mso-position-vertical-relative:text;mso-width-percent:0;mso-height-percent:0;mso-width-relative:margin;mso-height-relative:margin;v-text-anchor:top" o:gfxdata="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" fillcolor="white [3201]" strokeweight=".5pt">
               <v:textbox>
                 <w:txbxContent>
                   <w:p>
@@ -11466,7 +11748,7 @@
 </file>
 
 <file path=customXml/itemProps1.xml><?xml version="1.0" encoding="utf-8"?>
-<ds:datastoreItem xmlns:ds="http://schemas.openxmlformats.org/officeDocument/2006/customXml" ds:itemID="{B2859A93-EBF1-4B1F-902C-17D649B996E1}">
+<ds:datastoreItem xmlns:ds="http://schemas.openxmlformats.org/officeDocument/2006/customXml" ds:itemID="{FF854BB5-1E69-4BDD-8EFB-8F234C03EC74}">
   <ds:schemaRefs>
     <ds:schemaRef ds:uri="http://schemas.openxmlformats.org/officeDocument/2006/bibliography"/>
   </ds:schemaRefs>

</xml_diff>

<commit_message>
edit thống kê hợp tác
</commit_message>
<xml_diff>
--- a/quan-tri-du-an.docx
+++ b/quan-tri-du-an.docx
@@ -4644,8 +4644,6 @@
         </w:rPr>
         <w:t>: 14</w:t>
       </w:r>
-      <w:bookmarkStart w:id="10" w:name="_GoBack"/>
-      <w:bookmarkEnd w:id="10"/>
     </w:p>
     <w:p>
       <w:pPr>
@@ -4664,7 +4662,42 @@
           <w:i/>
           <w:iCs/>
         </w:rPr>
-        <w:t xml:space="preserve">Tên đầy đủ (người thứ nhất): </w:t>
+        <w:t>Tên đầy đủ (người thứ</w:t>
+      </w:r>
+      <w:r>
+        <w:rPr>
+          <w:i/>
+          <w:iCs/>
+        </w:rPr>
+        <w:t xml:space="preserve"> hai</w:t>
+      </w:r>
+      <w:r>
+        <w:rPr>
+          <w:i/>
+          <w:iCs/>
+        </w:rPr>
+        <w:t>):</w:t>
+      </w:r>
+      <w:r>
+        <w:rPr>
+          <w:i/>
+          <w:iCs/>
+        </w:rPr>
+        <w:t xml:space="preserve"> </w:t>
+      </w:r>
+      <w:r>
+        <w:rPr>
+          <w:i/>
+          <w:iCs/>
+        </w:rPr>
+        <w:t xml:space="preserve"> </w:t>
+      </w:r>
+      <w:r>
+        <w:rPr>
+          <w:i/>
+          <w:iCs/>
+        </w:rPr>
+        <w:t>Isaac Flores</w:t>
       </w:r>
     </w:p>
     <w:p>
@@ -4686,6 +4719,13 @@
         </w:rPr>
         <w:t xml:space="preserve">Link tài khoản Github : </w:t>
       </w:r>
+      <w:r>
+        <w:rPr>
+          <w:i/>
+          <w:iCs/>
+        </w:rPr>
+        <w:t>https://github.com/isaacaflores2</w:t>
+      </w:r>
     </w:p>
     <w:p>
       <w:pPr>
@@ -4706,6 +4746,15 @@
         </w:rPr>
         <w:t xml:space="preserve">Số repository có: </w:t>
       </w:r>
+      <w:r>
+        <w:rPr>
+          <w:i/>
+          <w:iCs/>
+        </w:rPr>
+        <w:t>13</w:t>
+      </w:r>
+      <w:bookmarkStart w:id="10" w:name="_GoBack"/>
+      <w:bookmarkEnd w:id="10"/>
     </w:p>
     <w:p>
       <w:pPr>
@@ -11748,7 +11797,7 @@
 </file>
 
 <file path=customXml/itemProps1.xml><?xml version="1.0" encoding="utf-8"?>
-<ds:datastoreItem xmlns:ds="http://schemas.openxmlformats.org/officeDocument/2006/customXml" ds:itemID="{FF854BB5-1E69-4BDD-8EFB-8F234C03EC74}">
+<ds:datastoreItem xmlns:ds="http://schemas.openxmlformats.org/officeDocument/2006/customXml" ds:itemID="{6BC940D6-4814-41EF-87ED-09E0AFD05D24}">
   <ds:schemaRefs>
     <ds:schemaRef ds:uri="http://schemas.openxmlformats.org/officeDocument/2006/bibliography"/>
   </ds:schemaRefs>

</xml_diff>

<commit_message>
add thống kê hợp tác
</commit_message>
<xml_diff>
--- a/quan-tri-du-an.docx
+++ b/quan-tri-du-an.docx
@@ -4753,8 +4753,6 @@
         </w:rPr>
         <w:t>13</w:t>
       </w:r>
-      <w:bookmarkStart w:id="10" w:name="_GoBack"/>
-      <w:bookmarkEnd w:id="10"/>
     </w:p>
     <w:p>
       <w:pPr>
@@ -4773,7 +4771,28 @@
           <w:i/>
           <w:iCs/>
         </w:rPr>
-        <w:t xml:space="preserve">Tên đầy đủ (người thứ nhất): </w:t>
+        <w:t xml:space="preserve">Tên đầy đủ (người thứ </w:t>
+      </w:r>
+      <w:r>
+        <w:rPr>
+          <w:i/>
+          <w:iCs/>
+        </w:rPr>
+        <w:t>ba</w:t>
+      </w:r>
+      <w:r>
+        <w:rPr>
+          <w:i/>
+          <w:iCs/>
+        </w:rPr>
+        <w:t xml:space="preserve">): </w:t>
+      </w:r>
+      <w:r>
+        <w:rPr>
+          <w:i/>
+          <w:iCs/>
+        </w:rPr>
+        <w:t>office 365 dev account</w:t>
       </w:r>
     </w:p>
     <w:p>
@@ -4795,6 +4814,13 @@
         </w:rPr>
         <w:t xml:space="preserve">Link tài khoản Github : </w:t>
       </w:r>
+      <w:r>
+        <w:rPr>
+          <w:i/>
+          <w:iCs/>
+        </w:rPr>
+        <w:t>https://github.com/o365devx</w:t>
+      </w:r>
     </w:p>
     <w:p>
       <w:pPr>
@@ -4815,6 +4841,13 @@
         </w:rPr>
         <w:t xml:space="preserve">Số repository có: </w:t>
       </w:r>
+      <w:r>
+        <w:rPr>
+          <w:i/>
+          <w:iCs/>
+        </w:rPr>
+        <w:t>0</w:t>
+      </w:r>
     </w:p>
     <w:p>
       <w:pPr>
@@ -4833,7 +4866,28 @@
           <w:i/>
           <w:iCs/>
         </w:rPr>
-        <w:t xml:space="preserve">Tên đầy đủ (người thứ nhất): </w:t>
+        <w:t xml:space="preserve">Tên đầy đủ (người thứ </w:t>
+      </w:r>
+      <w:r>
+        <w:rPr>
+          <w:i/>
+          <w:iCs/>
+        </w:rPr>
+        <w:t>tư</w:t>
+      </w:r>
+      <w:r>
+        <w:rPr>
+          <w:i/>
+          <w:iCs/>
+        </w:rPr>
+        <w:t xml:space="preserve">): </w:t>
+      </w:r>
+      <w:r>
+        <w:rPr>
+          <w:i/>
+          <w:iCs/>
+        </w:rPr>
+        <w:t>Microsoft Open Source</w:t>
       </w:r>
     </w:p>
     <w:p>
@@ -4855,6 +4909,13 @@
         </w:rPr>
         <w:t xml:space="preserve">Link tài khoản Github : </w:t>
       </w:r>
+      <w:r>
+        <w:rPr>
+          <w:i/>
+          <w:iCs/>
+        </w:rPr>
+        <w:t>https://github.com/microsoftopensource</w:t>
+      </w:r>
     </w:p>
     <w:p>
       <w:pPr>
@@ -4875,6 +4936,15 @@
         </w:rPr>
         <w:t xml:space="preserve">Số repository có: </w:t>
       </w:r>
+      <w:r>
+        <w:rPr>
+          <w:i/>
+          <w:iCs/>
+        </w:rPr>
+        <w:t>0</w:t>
+      </w:r>
+      <w:bookmarkStart w:id="10" w:name="_GoBack"/>
+      <w:bookmarkEnd w:id="10"/>
     </w:p>
     <w:p>
       <w:pPr>
@@ -4938,19 +5008,6 @@
     </w:p>
     <w:p>
       <w:pPr>
-        <w:pStyle w:val="ListParagraph"/>
-        <w:numPr>
-          <w:ilvl w:val="1"/>
-          <w:numId w:val="40"/>
-        </w:numPr>
-        <w:rPr>
-          <w:i/>
-          <w:iCs/>
-        </w:rPr>
-      </w:pPr>
-    </w:p>
-    <w:p>
-      <w:pPr>
         <w:pStyle w:val="Heading2"/>
       </w:pPr>
       <w:bookmarkStart w:id="11" w:name="_Toc57272148"/>
@@ -5164,16 +5221,16 @@
           <w:i/>
           <w:iCs/>
         </w:rPr>
+        <w:t>Để thay đổi giao diện, để chỉnh sửa tính năng cần bao nhiêu thời gian</w:t>
+      </w:r>
+    </w:p>
+    <w:p>
+      <w:pPr>
+        <w:pStyle w:val="Heading2"/>
+      </w:pPr>
+      <w:bookmarkStart w:id="16" w:name="_Toc57272153"/>
+      <w:r>
         <w:lastRenderedPageBreak/>
-        <w:t>Để thay đổi giao diện, để chỉnh sửa tính năng cần bao nhiêu thời gian</w:t>
-      </w:r>
-    </w:p>
-    <w:p>
-      <w:pPr>
-        <w:pStyle w:val="Heading2"/>
-      </w:pPr>
-      <w:bookmarkStart w:id="16" w:name="_Toc57272153"/>
-      <w:r>
         <w:t>Ước lượng rủi ro</w:t>
       </w:r>
       <w:bookmarkEnd w:id="16"/>
@@ -5739,22 +5796,22 @@
         </w:numPr>
       </w:pPr>
       <w:r>
+        <w:t>Bố trí task theo Schedule</w:t>
+      </w:r>
+    </w:p>
+    <w:p>
+      <w:pPr>
+        <w:pStyle w:val="Heading1"/>
+        <w:rPr>
+          <w:lang w:eastAsia="en-US" w:bidi="ar-SA"/>
+        </w:rPr>
+      </w:pPr>
+      <w:bookmarkStart w:id="22" w:name="_Toc57272159"/>
+      <w:r>
+        <w:rPr>
+          <w:lang w:eastAsia="en-US" w:bidi="ar-SA"/>
+        </w:rPr>
         <w:lastRenderedPageBreak/>
-        <w:t>Bố trí task theo Schedule</w:t>
-      </w:r>
-    </w:p>
-    <w:p>
-      <w:pPr>
-        <w:pStyle w:val="Heading1"/>
-        <w:rPr>
-          <w:lang w:eastAsia="en-US" w:bidi="ar-SA"/>
-        </w:rPr>
-      </w:pPr>
-      <w:bookmarkStart w:id="22" w:name="_Toc57272159"/>
-      <w:r>
-        <w:rPr>
-          <w:lang w:eastAsia="en-US" w:bidi="ar-SA"/>
-        </w:rPr>
         <w:t>Danh mục tài liệu liên quan</w:t>
       </w:r>
       <w:bookmarkEnd w:id="22"/>
@@ -11797,7 +11854,7 @@
 </file>
 
 <file path=customXml/itemProps1.xml><?xml version="1.0" encoding="utf-8"?>
-<ds:datastoreItem xmlns:ds="http://schemas.openxmlformats.org/officeDocument/2006/customXml" ds:itemID="{6BC940D6-4814-41EF-87ED-09E0AFD05D24}">
+<ds:datastoreItem xmlns:ds="http://schemas.openxmlformats.org/officeDocument/2006/customXml" ds:itemID="{72382B9D-1C0D-4014-B90E-B79027C25874}">
   <ds:schemaRefs>
     <ds:schemaRef ds:uri="http://schemas.openxmlformats.org/officeDocument/2006/bibliography"/>
   </ds:schemaRefs>

</xml_diff>

<commit_message>
thêm và sửa thống kê hợp tâc
</commit_message>
<xml_diff>
--- a/quan-tri-du-an.docx
+++ b/quan-tri-du-an.docx
@@ -4578,6 +4578,7 @@
       </w:r>
       <w:r>
         <w:rPr>
+          <w:b/>
           <w:i/>
           <w:iCs/>
         </w:rPr>
@@ -4694,6 +4695,7 @@
       </w:r>
       <w:r>
         <w:rPr>
+          <w:b/>
           <w:i/>
           <w:iCs/>
         </w:rPr>
@@ -4789,6 +4791,7 @@
       </w:r>
       <w:r>
         <w:rPr>
+          <w:b/>
           <w:i/>
           <w:iCs/>
         </w:rPr>
@@ -4884,6 +4887,7 @@
       </w:r>
       <w:r>
         <w:rPr>
+          <w:b/>
           <w:i/>
           <w:iCs/>
         </w:rPr>
@@ -4943,8 +4947,6 @@
         </w:rPr>
         <w:t>0</w:t>
       </w:r>
-      <w:bookmarkStart w:id="10" w:name="_GoBack"/>
-      <w:bookmarkEnd w:id="10"/>
     </w:p>
     <w:p>
       <w:pPr>
@@ -4963,8 +4965,46 @@
           <w:i/>
           <w:iCs/>
         </w:rPr>
-        <w:t xml:space="preserve">Tên đầy đủ (người thứ nhất): </w:t>
-      </w:r>
+        <w:t>Tên đầy đủ (người thứ</w:t>
+      </w:r>
+      <w:r>
+        <w:rPr>
+          <w:i/>
+          <w:iCs/>
+        </w:rPr>
+        <w:t xml:space="preserve"> năm </w:t>
+      </w:r>
+      <w:r>
+        <w:rPr>
+          <w:i/>
+          <w:iCs/>
+        </w:rPr>
+        <w:t>):</w:t>
+      </w:r>
+      <w:r>
+        <w:rPr>
+          <w:i/>
+          <w:iCs/>
+        </w:rPr>
+        <w:t xml:space="preserve"> </w:t>
+      </w:r>
+      <w:r>
+        <w:rPr>
+          <w:i/>
+          <w:iCs/>
+        </w:rPr>
+        <w:t xml:space="preserve"> </w:t>
+      </w:r>
+      <w:r>
+        <w:rPr>
+          <w:b/>
+          <w:i/>
+          <w:iCs/>
+        </w:rPr>
+        <w:t>Craig Presti</w:t>
+      </w:r>
+      <w:bookmarkStart w:id="10" w:name="_GoBack"/>
+      <w:bookmarkEnd w:id="10"/>
     </w:p>
     <w:p>
       <w:pPr>
@@ -4985,6 +5025,13 @@
         </w:rPr>
         <w:t xml:space="preserve">Link tài khoản Github : </w:t>
       </w:r>
+      <w:r>
+        <w:rPr>
+          <w:i/>
+          <w:iCs/>
+        </w:rPr>
+        <w:t>https://github.com/craigomatic</w:t>
+      </w:r>
     </w:p>
     <w:p>
       <w:pPr>
@@ -5004,6 +5051,13 @@
           <w:iCs/>
         </w:rPr>
         <w:t xml:space="preserve">Số repository có: </w:t>
+      </w:r>
+      <w:r>
+        <w:rPr>
+          <w:i/>
+          <w:iCs/>
+        </w:rPr>
+        <w:t>31</w:t>
       </w:r>
     </w:p>
     <w:p>
@@ -11854,7 +11908,7 @@
 </file>
 
 <file path=customXml/itemProps1.xml><?xml version="1.0" encoding="utf-8"?>
-<ds:datastoreItem xmlns:ds="http://schemas.openxmlformats.org/officeDocument/2006/customXml" ds:itemID="{72382B9D-1C0D-4014-B90E-B79027C25874}">
+<ds:datastoreItem xmlns:ds="http://schemas.openxmlformats.org/officeDocument/2006/customXml" ds:itemID="{3BC1B357-EC6D-493F-8B0B-E8CB601BCA78}">
   <ds:schemaRefs>
     <ds:schemaRef ds:uri="http://schemas.openxmlformats.org/officeDocument/2006/bibliography"/>
   </ds:schemaRefs>

</xml_diff>

<commit_message>
chỉnh sửa thống kê mã nguồn
</commit_message>
<xml_diff>
--- a/quan-tri-du-an.docx
+++ b/quan-tri-du-an.docx
@@ -3870,8 +3870,6 @@
         </w:rPr>
         <w:tab/>
       </w:r>
-      <w:bookmarkStart w:id="2" w:name="_GoBack"/>
-      <w:bookmarkEnd w:id="2"/>
       <w:r>
         <w:rPr>
           <w:rFonts w:eastAsia="MS Mincho" w:cs="Calibri"/>
@@ -3889,11 +3887,11 @@
       <w:pPr>
         <w:pStyle w:val="Heading2"/>
       </w:pPr>
-      <w:bookmarkStart w:id="3" w:name="_Toc57272140"/>
+      <w:bookmarkStart w:id="2" w:name="_Toc57272140"/>
       <w:r>
         <w:t>Công cụ quản lý</w:t>
       </w:r>
-      <w:bookmarkEnd w:id="3"/>
+      <w:bookmarkEnd w:id="2"/>
     </w:p>
     <w:p>
       <w:r>
@@ -4001,19 +3999,75 @@
       <w:pPr>
         <w:pStyle w:val="Heading1"/>
       </w:pPr>
-      <w:bookmarkStart w:id="4" w:name="_Toc57272141"/>
+      <w:bookmarkStart w:id="3" w:name="_Toc57272141"/>
       <w:r>
         <w:t>Các nhân sự tham gia dự án</w:t>
       </w:r>
+      <w:bookmarkEnd w:id="3"/>
+    </w:p>
+    <w:p>
+      <w:pPr>
+        <w:pStyle w:val="Heading2"/>
+      </w:pPr>
+      <w:bookmarkStart w:id="4" w:name="_Toc57272142"/>
+      <w:r>
+        <w:t>Thông tin liên hệ phía khách hàng</w:t>
+      </w:r>
       <w:bookmarkEnd w:id="4"/>
     </w:p>
     <w:p>
       <w:pPr>
+        <w:rPr>
+          <w:i/>
+          <w:iCs/>
+        </w:rPr>
+      </w:pPr>
+      <w:r>
+        <w:rPr>
+          <w:i/>
+          <w:iCs/>
+        </w:rPr>
+        <w:t>Bà</w:t>
+      </w:r>
+      <w:r>
+        <w:rPr>
+          <w:i/>
+          <w:iCs/>
+        </w:rPr>
+        <w:t>:</w:t>
+      </w:r>
+      <w:r>
+        <w:rPr>
+          <w:i/>
+          <w:iCs/>
+        </w:rPr>
+        <w:t xml:space="preserve"> lyly</w:t>
+      </w:r>
+      <w:r>
+        <w:rPr>
+          <w:i/>
+          <w:iCs/>
+        </w:rPr>
+        <w:t>nnn</w:t>
+      </w:r>
+      <w:r>
+        <w:rPr>
+          <w:i/>
+          <w:iCs/>
+        </w:rPr>
+        <w:t xml:space="preserve"> </w:t>
+      </w:r>
+    </w:p>
+    <w:p>
+      <w:pPr>
         <w:pStyle w:val="Heading2"/>
       </w:pPr>
-      <w:bookmarkStart w:id="5" w:name="_Toc57272142"/>
-      <w:r>
-        <w:t>Thông tin liên hệ phía khách hàng</w:t>
+      <w:bookmarkStart w:id="5" w:name="_Toc57272143"/>
+      <w:r>
+        <w:t xml:space="preserve">Thông tin </w:t>
+      </w:r>
+      <w:r>
+        <w:t>thành viên nhóm</w:t>
       </w:r>
       <w:bookmarkEnd w:id="5"/>
     </w:p>
@@ -4029,96 +4083,40 @@
           <w:i/>
           <w:iCs/>
         </w:rPr>
-        <w:t>Bà</w:t>
-      </w:r>
-      <w:r>
-        <w:rPr>
-          <w:i/>
-          <w:iCs/>
-        </w:rPr>
-        <w:t>:</w:t>
-      </w:r>
-      <w:r>
-        <w:rPr>
-          <w:i/>
-          <w:iCs/>
-        </w:rPr>
-        <w:t xml:space="preserve"> lyly</w:t>
-      </w:r>
-      <w:r>
-        <w:rPr>
-          <w:i/>
-          <w:iCs/>
-        </w:rPr>
-        <w:t>nnn</w:t>
-      </w:r>
-      <w:r>
-        <w:rPr>
-          <w:i/>
-          <w:iCs/>
-        </w:rPr>
-        <w:t xml:space="preserve"> </w:t>
+        <w:t xml:space="preserve">Lập trình viên:  </w:t>
+      </w:r>
+      <w:r>
+        <w:rPr>
+          <w:i/>
+          <w:iCs/>
+        </w:rPr>
+        <w:t>dinh hoai</w:t>
+      </w:r>
+    </w:p>
+    <w:p>
+      <w:pPr>
+        <w:rPr>
+          <w:i/>
+          <w:iCs/>
+        </w:rPr>
+      </w:pPr>
+      <w:r>
+        <w:rPr>
+          <w:i/>
+          <w:iCs/>
+        </w:rPr>
+        <w:t xml:space="preserve">Phiên dịch: Ngọc, </w:t>
       </w:r>
     </w:p>
     <w:p>
       <w:pPr>
         <w:pStyle w:val="Heading2"/>
       </w:pPr>
-      <w:bookmarkStart w:id="6" w:name="_Toc57272143"/>
-      <w:r>
-        <w:t xml:space="preserve">Thông tin </w:t>
-      </w:r>
-      <w:r>
-        <w:t>thành viên nhóm</w:t>
+      <w:bookmarkStart w:id="6" w:name="_Toc57272144"/>
+      <w:r>
+        <w:t>Phân chia vai trò của thành viên dự án và khách hàng</w:t>
       </w:r>
       <w:bookmarkEnd w:id="6"/>
-    </w:p>
-    <w:p>
-      <w:pPr>
-        <w:rPr>
-          <w:i/>
-          <w:iCs/>
-        </w:rPr>
-      </w:pPr>
-      <w:r>
-        <w:rPr>
-          <w:i/>
-          <w:iCs/>
-        </w:rPr>
-        <w:t xml:space="preserve">Lập trình viên:  </w:t>
-      </w:r>
-      <w:r>
-        <w:rPr>
-          <w:i/>
-          <w:iCs/>
-        </w:rPr>
-        <w:t>dinh hoai</w:t>
-      </w:r>
-    </w:p>
-    <w:p>
-      <w:pPr>
-        <w:rPr>
-          <w:i/>
-          <w:iCs/>
-        </w:rPr>
-      </w:pPr>
-      <w:r>
-        <w:rPr>
-          <w:i/>
-          <w:iCs/>
-        </w:rPr>
-        <w:t xml:space="preserve">Phiên dịch: Ngọc, </w:t>
-      </w:r>
-    </w:p>
-    <w:p>
-      <w:pPr>
-        <w:pStyle w:val="Heading2"/>
-      </w:pPr>
-      <w:bookmarkStart w:id="7" w:name="_Toc57272144"/>
-      <w:r>
-        <w:t>Phân chia vai trò của thành viên dự án và khách hàng</w:t>
-      </w:r>
-      <w:bookmarkEnd w:id="7"/>
     </w:p>
     <w:p>
       <w:pPr>
@@ -4186,24 +4184,24 @@
       <w:pPr>
         <w:pStyle w:val="Heading1"/>
       </w:pPr>
-      <w:bookmarkStart w:id="8" w:name="_Toc57272145"/>
+      <w:bookmarkStart w:id="7" w:name="_Toc57272145"/>
       <w:r>
         <w:t>Khảo sát dự án</w:t>
       </w:r>
+      <w:bookmarkEnd w:id="7"/>
+    </w:p>
+    <w:p>
+      <w:pPr>
+        <w:pStyle w:val="Heading2"/>
+      </w:pPr>
+      <w:bookmarkStart w:id="8" w:name="_Toc57272146"/>
+      <w:r>
+        <w:t>Thống kê</w:t>
+      </w:r>
+      <w:r>
+        <w:t xml:space="preserve"> về mã nguồn</w:t>
+      </w:r>
       <w:bookmarkEnd w:id="8"/>
-    </w:p>
-    <w:p>
-      <w:pPr>
-        <w:pStyle w:val="Heading2"/>
-      </w:pPr>
-      <w:bookmarkStart w:id="9" w:name="_Toc57272146"/>
-      <w:r>
-        <w:t>Thống kê</w:t>
-      </w:r>
-      <w:r>
-        <w:t xml:space="preserve"> về mã nguồn</w:t>
-      </w:r>
-      <w:bookmarkEnd w:id="9"/>
     </w:p>
     <w:p>
       <w:pPr>
@@ -4290,8 +4288,10 @@
           <w:i/>
           <w:iCs/>
         </w:rPr>
-        <w:t>9000</w:t>
-      </w:r>
+        <w:t>1010</w:t>
+      </w:r>
+      <w:bookmarkStart w:id="9" w:name="_GoBack"/>
+      <w:bookmarkEnd w:id="9"/>
     </w:p>
     <w:p>
       <w:pPr>
@@ -11925,7 +11925,7 @@
 </file>
 
 <file path=customXml/itemProps1.xml><?xml version="1.0" encoding="utf-8"?>
-<ds:datastoreItem xmlns:ds="http://schemas.openxmlformats.org/officeDocument/2006/customXml" ds:itemID="{7D75F733-42F5-4F7C-A97C-A4201E092290}">
+<ds:datastoreItem xmlns:ds="http://schemas.openxmlformats.org/officeDocument/2006/customXml" ds:itemID="{D7E89637-809D-4B8B-814F-5CA8DD95E0A9}">
   <ds:schemaRefs>
     <ds:schemaRef ds:uri="http://schemas.openxmlformats.org/officeDocument/2006/bibliography"/>
   </ds:schemaRefs>

</xml_diff>

<commit_message>
chỉnh sửa ước lượng rủi ro
</commit_message>
<xml_diff>
--- a/quan-tri-du-an.docx
+++ b/quan-tri-du-an.docx
@@ -4393,8 +4393,6 @@
         </w:rPr>
         <w:t>25</w:t>
       </w:r>
-      <w:bookmarkStart w:id="9" w:name="_GoBack"/>
-      <w:bookmarkEnd w:id="9"/>
     </w:p>
     <w:p>
       <w:pPr>
@@ -4427,11 +4425,11 @@
       <w:pPr>
         <w:pStyle w:val="Heading2"/>
       </w:pPr>
-      <w:bookmarkStart w:id="10" w:name="_Toc57272147"/>
+      <w:bookmarkStart w:id="9" w:name="_Toc57272147"/>
       <w:r>
         <w:t>Thống kê về hợp tác</w:t>
       </w:r>
-      <w:bookmarkEnd w:id="10"/>
+      <w:bookmarkEnd w:id="9"/>
     </w:p>
     <w:p>
       <w:pPr>
@@ -5074,10 +5072,38 @@
       <w:pPr>
         <w:pStyle w:val="Heading2"/>
       </w:pPr>
-      <w:bookmarkStart w:id="11" w:name="_Toc57272148"/>
+      <w:bookmarkStart w:id="10" w:name="_Toc57272148"/>
       <w:r>
         <w:t>Kết quả chạy thử nghiệm</w:t>
       </w:r>
+      <w:bookmarkEnd w:id="10"/>
+    </w:p>
+    <w:p>
+      <w:pPr>
+        <w:rPr>
+          <w:i/>
+          <w:iCs/>
+        </w:rPr>
+      </w:pPr>
+      <w:r>
+        <w:rPr>
+          <w:i/>
+          <w:iCs/>
+        </w:rPr>
+        <w:t>Mô tả các bước chạy chương trình, có thể thành công hoặc không thành công. Cho biết các lỗi xuất hiện và cách xử lý nếu có.</w:t>
+      </w:r>
+    </w:p>
+    <w:p>
+      <w:pPr>
+        <w:pStyle w:val="Heading2"/>
+      </w:pPr>
+      <w:bookmarkStart w:id="11" w:name="_Toc57272149"/>
+      <w:r>
+        <w:t>Phạm vi</w:t>
+      </w:r>
+      <w:r>
+        <w:t xml:space="preserve"> dự án</w:t>
+      </w:r>
       <w:bookmarkEnd w:id="11"/>
     </w:p>
     <w:p>
@@ -5092,19 +5118,23 @@
           <w:i/>
           <w:iCs/>
         </w:rPr>
-        <w:t>Mô tả các bước chạy chương trình, có thể thành công hoặc không thành công. Cho biết các lỗi xuất hiện và cách xử lý nếu có.</w:t>
-      </w:r>
-    </w:p>
-    <w:p>
-      <w:pPr>
-        <w:pStyle w:val="Heading2"/>
-      </w:pPr>
-      <w:bookmarkStart w:id="12" w:name="_Toc57272149"/>
-      <w:r>
-        <w:t>Phạm vi</w:t>
-      </w:r>
-      <w:r>
-        <w:t xml:space="preserve"> dự án</w:t>
+        <w:t>Chạy được trên nền t</w:t>
+      </w:r>
+      <w:r>
+        <w:rPr>
+          <w:i/>
+          <w:iCs/>
+        </w:rPr>
+        <w:t>ảng nào, OS nào?.</w:t>
+      </w:r>
+    </w:p>
+    <w:p>
+      <w:pPr>
+        <w:pStyle w:val="Heading1"/>
+      </w:pPr>
+      <w:bookmarkStart w:id="12" w:name="_Toc57272150"/>
+      <w:r>
+        <w:t>Giao tiếp/Trao đổi thông tin</w:t>
       </w:r>
       <w:bookmarkEnd w:id="12"/>
     </w:p>
@@ -5120,75 +5150,43 @@
           <w:i/>
           <w:iCs/>
         </w:rPr>
-        <w:t>Chạy được trên nền t</w:t>
-      </w:r>
-      <w:r>
-        <w:rPr>
-          <w:i/>
-          <w:iCs/>
-        </w:rPr>
-        <w:t>ảng nào, OS nào?.</w:t>
+        <w:t>Các qui định về h</w:t>
+      </w:r>
+      <w:r>
+        <w:rPr>
+          <w:i/>
+          <w:iCs/>
+        </w:rPr>
+        <w:t>ọp hành nội bộ</w:t>
+      </w:r>
+    </w:p>
+    <w:p>
+      <w:pPr>
+        <w:rPr>
+          <w:i/>
+          <w:iCs/>
+        </w:rPr>
+      </w:pPr>
+      <w:r>
+        <w:rPr>
+          <w:i/>
+          <w:iCs/>
+        </w:rPr>
+        <w:t>Các qui định về h</w:t>
+      </w:r>
+      <w:r>
+        <w:rPr>
+          <w:i/>
+          <w:iCs/>
+        </w:rPr>
+        <w:t>ọp hành với khách hàng</w:t>
       </w:r>
     </w:p>
     <w:p>
       <w:pPr>
         <w:pStyle w:val="Heading1"/>
       </w:pPr>
-      <w:bookmarkStart w:id="13" w:name="_Toc57272150"/>
-      <w:r>
-        <w:t>Giao tiếp/Trao đổi thông tin</w:t>
-      </w:r>
-      <w:bookmarkEnd w:id="13"/>
-    </w:p>
-    <w:p>
-      <w:pPr>
-        <w:rPr>
-          <w:i/>
-          <w:iCs/>
-        </w:rPr>
-      </w:pPr>
-      <w:r>
-        <w:rPr>
-          <w:i/>
-          <w:iCs/>
-        </w:rPr>
-        <w:t>Các qui định về h</w:t>
-      </w:r>
-      <w:r>
-        <w:rPr>
-          <w:i/>
-          <w:iCs/>
-        </w:rPr>
-        <w:t>ọp hành nội bộ</w:t>
-      </w:r>
-    </w:p>
-    <w:p>
-      <w:pPr>
-        <w:rPr>
-          <w:i/>
-          <w:iCs/>
-        </w:rPr>
-      </w:pPr>
-      <w:r>
-        <w:rPr>
-          <w:i/>
-          <w:iCs/>
-        </w:rPr>
-        <w:t>Các qui định về h</w:t>
-      </w:r>
-      <w:r>
-        <w:rPr>
-          <w:i/>
-          <w:iCs/>
-        </w:rPr>
-        <w:t>ọp hành với khách hàng</w:t>
-      </w:r>
-    </w:p>
-    <w:p>
-      <w:pPr>
-        <w:pStyle w:val="Heading1"/>
-      </w:pPr>
-      <w:bookmarkStart w:id="14" w:name="_Toc57272151"/>
+      <w:bookmarkStart w:id="13" w:name="_Toc57272151"/>
       <w:r>
         <w:lastRenderedPageBreak/>
         <w:t>Ước lượng</w:t>
@@ -5196,17 +5194,17 @@
       <w:r>
         <w:t xml:space="preserve"> chung</w:t>
       </w:r>
+      <w:bookmarkEnd w:id="13"/>
+    </w:p>
+    <w:p>
+      <w:pPr>
+        <w:pStyle w:val="Heading2"/>
+      </w:pPr>
+      <w:bookmarkStart w:id="14" w:name="_Toc57272152"/>
+      <w:r>
+        <w:t>Ước lượng thời gian</w:t>
+      </w:r>
       <w:bookmarkEnd w:id="14"/>
-    </w:p>
-    <w:p>
-      <w:pPr>
-        <w:pStyle w:val="Heading2"/>
-      </w:pPr>
-      <w:bookmarkStart w:id="15" w:name="_Toc57272152"/>
-      <w:r>
-        <w:t>Ước lượng thời gian</w:t>
-      </w:r>
-      <w:bookmarkEnd w:id="15"/>
     </w:p>
     <w:p>
       <w:pPr>
@@ -5293,11 +5291,11 @@
       <w:pPr>
         <w:pStyle w:val="Heading2"/>
       </w:pPr>
-      <w:bookmarkStart w:id="16" w:name="_Toc57272153"/>
+      <w:bookmarkStart w:id="15" w:name="_Toc57272153"/>
       <w:r>
         <w:t>Ước lượng rủi ro</w:t>
       </w:r>
-      <w:bookmarkEnd w:id="16"/>
+      <w:bookmarkEnd w:id="15"/>
     </w:p>
     <w:p>
       <w:pPr>
@@ -5366,7 +5364,14 @@
           <w:i/>
           <w:iCs/>
         </w:rPr>
-        <w:t>Tên rủi ro: ngắn gọn trong 1 dòng</w:t>
+        <w:t xml:space="preserve">Tên rủi ro: </w:t>
+      </w:r>
+      <w:r>
+        <w:rPr>
+          <w:i/>
+          <w:iCs/>
+        </w:rPr>
+        <w:t>Đọc nhiều trang tính hơi kém hiệu quả</w:t>
       </w:r>
     </w:p>
     <w:p>
@@ -5388,6 +5393,13 @@
         </w:rPr>
         <w:t>Mô tả rủi ro:</w:t>
       </w:r>
+      <w:r>
+        <w:rPr>
+          <w:i/>
+          <w:iCs/>
+        </w:rPr>
+        <w:t xml:space="preserve"> Khi phải đọc nhiều trang tính thì hiệu quả của việc đọc và thêm sẽ kém dễ dẫn đến việc thêm nhầm cột hoặc dòng hay trang tính</w:t>
+      </w:r>
     </w:p>
     <w:p>
       <w:pPr>
@@ -5413,7 +5425,7 @@
           <w:i/>
           <w:iCs/>
         </w:rPr>
-        <w:t>: cao</w:t>
+        <w:t>: thấp</w:t>
       </w:r>
     </w:p>
     <w:p>
@@ -5440,7 +5452,7 @@
           <w:i/>
           <w:iCs/>
         </w:rPr>
-        <w:t>: thấp</w:t>
+        <w:t>: trung bình</w:t>
       </w:r>
     </w:p>
     <w:p>
@@ -5481,8 +5493,10 @@
           <w:i/>
           <w:iCs/>
         </w:rPr>
-        <w:t>jj</w:t>
-      </w:r>
+        <w:t>hạn chế các file có nhiều trang tính</w:t>
+      </w:r>
+      <w:bookmarkStart w:id="16" w:name="_GoBack"/>
+      <w:bookmarkEnd w:id="16"/>
     </w:p>
     <w:p/>
     <w:p>
@@ -5758,6 +5772,7 @@
         </w:numPr>
       </w:pPr>
       <w:r>
+        <w:lastRenderedPageBreak/>
         <w:t xml:space="preserve">Số </w:t>
       </w:r>
       <w:r>
@@ -5776,7 +5791,6 @@
         </w:numPr>
       </w:pPr>
       <w:r>
-        <w:lastRenderedPageBreak/>
         <w:t>Sơ đồ các branch được t</w:t>
       </w:r>
       <w:r>
@@ -6266,7 +6280,7 @@
         <w:color w:val="C00000"/>
         <w:lang w:eastAsia="ar-SA" w:bidi="ar-SA"/>
       </w:rPr>
-      <w:t>7</w:t>
+      <w:t>8</w:t>
     </w:r>
     <w:r>
       <w:rPr>
@@ -11918,7 +11932,7 @@
 </file>
 
 <file path=customXml/itemProps1.xml><?xml version="1.0" encoding="utf-8"?>
-<ds:datastoreItem xmlns:ds="http://schemas.openxmlformats.org/officeDocument/2006/customXml" ds:itemID="{732E85FB-3264-4F3D-B9BB-A0AE2363DC4A}">
+<ds:datastoreItem xmlns:ds="http://schemas.openxmlformats.org/officeDocument/2006/customXml" ds:itemID="{A09496EA-037D-4E9A-B669-534321155524}">
   <ds:schemaRefs>
     <ds:schemaRef ds:uri="http://schemas.openxmlformats.org/officeDocument/2006/bibliography"/>
   </ds:schemaRefs>

</xml_diff>

<commit_message>
chỉnh sửa ước lượng thời gian
</commit_message>
<xml_diff>
--- a/quan-tri-du-an.docx
+++ b/quan-tri-du-an.docx
@@ -5244,7 +5244,14 @@
           <w:i/>
           <w:iCs/>
         </w:rPr>
-        <w:t xml:space="preserve"> cần bao nhiêu thời gian</w:t>
+        <w:t xml:space="preserve"> cần </w:t>
+      </w:r>
+      <w:r>
+        <w:rPr>
+          <w:i/>
+          <w:iCs/>
+        </w:rPr>
+        <w:t>2 tuần</w:t>
       </w:r>
     </w:p>
     <w:p>
@@ -5264,7 +5271,14 @@
           <w:i/>
           <w:iCs/>
         </w:rPr>
-        <w:t>Để hiểu rõ mã nguồn mở cần bao nhiêu thời gian</w:t>
+        <w:t xml:space="preserve">Để hiểu rõ mã nguồn mở cần </w:t>
+      </w:r>
+      <w:r>
+        <w:rPr>
+          <w:i/>
+          <w:iCs/>
+        </w:rPr>
+        <w:t>5 ngày</w:t>
       </w:r>
     </w:p>
     <w:p>
@@ -5284,18 +5298,27 @@
           <w:i/>
           <w:iCs/>
         </w:rPr>
-        <w:t>Để thay đổi giao diện, để chỉnh sửa tính năng cần bao nhiêu thời gian</w:t>
-      </w:r>
+        <w:t xml:space="preserve">Để thay đổi giao diện, để chỉnh sửa tính năng </w:t>
+      </w:r>
+      <w:r>
+        <w:rPr>
+          <w:i/>
+          <w:iCs/>
+        </w:rPr>
+        <w:t>10 ngày</w:t>
+      </w:r>
+      <w:bookmarkStart w:id="15" w:name="_GoBack"/>
+      <w:bookmarkEnd w:id="15"/>
     </w:p>
     <w:p>
       <w:pPr>
         <w:pStyle w:val="Heading2"/>
       </w:pPr>
-      <w:bookmarkStart w:id="15" w:name="_Toc57272153"/>
+      <w:bookmarkStart w:id="16" w:name="_Toc57272153"/>
       <w:r>
         <w:t>Ước lượng rủi ro</w:t>
       </w:r>
-      <w:bookmarkEnd w:id="15"/>
+      <w:bookmarkEnd w:id="16"/>
     </w:p>
     <w:p>
       <w:pPr>
@@ -5495,8 +5518,6 @@
         </w:rPr>
         <w:t>hạn chế các file có nhiều trang tính</w:t>
       </w:r>
-      <w:bookmarkStart w:id="16" w:name="_GoBack"/>
-      <w:bookmarkEnd w:id="16"/>
     </w:p>
     <w:p/>
     <w:p>
@@ -11932,7 +11953,7 @@
 </file>
 
 <file path=customXml/itemProps1.xml><?xml version="1.0" encoding="utf-8"?>
-<ds:datastoreItem xmlns:ds="http://schemas.openxmlformats.org/officeDocument/2006/customXml" ds:itemID="{A09496EA-037D-4E9A-B669-534321155524}">
+<ds:datastoreItem xmlns:ds="http://schemas.openxmlformats.org/officeDocument/2006/customXml" ds:itemID="{0027D972-3E67-459E-A44F-604594E27871}">
   <ds:schemaRefs>
     <ds:schemaRef ds:uri="http://schemas.openxmlformats.org/officeDocument/2006/bibliography"/>
   </ds:schemaRefs>

</xml_diff>

<commit_message>
thanh đổi thông kê mã nguồn
</commit_message>
<xml_diff>
--- a/quan-tri-du-an.docx
+++ b/quan-tri-du-an.docx
@@ -35,7 +35,7 @@
                 <wp:positionV relativeFrom="paragraph">
                   <wp:posOffset>-22860</wp:posOffset>
                 </wp:positionV>
-                <wp:extent cx="1654175" cy="572770"/>
+                <wp:extent cx="1654810" cy="573405"/>
                 <wp:effectExtent l="0" t="0" r="22860" b="18415"/>
                 <wp:wrapNone/>
                 <wp:docPr id="1" name="Text Box 11"/>
@@ -46,7 +46,7 @@
                       <wps:spPr>
                         <a:xfrm>
                           <a:off x="0" y="0"/>
-                          <a:ext cx="1653480" cy="572040"/>
+                          <a:ext cx="1654200" cy="572760"/>
                         </a:xfrm>
                         <a:prstGeom prst="rect">
                           <a:avLst/>
@@ -98,7 +98,7 @@
           </mc:Choice>
           <mc:Fallback>
             <w:pict>
-              <v:rect id="shape_0" ID="Text Box 11" fillcolor="white" stroked="t" style="position:absolute;margin-left:-6.7pt;margin-top:-1.8pt;width:130.15pt;height:45pt" wp14:anchorId="3470755F">
+              <v:rect id="shape_0" ID="Text Box 11" fillcolor="white" stroked="t" style="position:absolute;margin-left:-6.7pt;margin-top:-1.8pt;width:130.2pt;height:45.05pt" wp14:anchorId="3470755F">
                 <w10:wrap type="square"/>
                 <v:fill o:detectmouseclick="t" type="solid" color2="black"/>
                 <v:stroke color="black" weight="6480" joinstyle="round" endcap="flat"/>
@@ -259,7 +259,6 @@
         <w:rPr>
           <w:rFonts w:cs="Arial"/>
           <w:b/>
-          <w:color w:val="951B13"/>
           <w:sz w:val="58"/>
           <w:szCs w:val="48"/>
         </w:rPr>
@@ -379,14 +378,12 @@
           <w:t>https://github.com/OfficeDev/Excel-IO</w:t>
         </w:r>
       </w:hyperlink>
-      <w:hyperlink r:id="rId3">
-        <w:r>
-          <w:rPr>
-            <w:i/>
-          </w:rPr>
-          <w:t>]</w:t>
-        </w:r>
-      </w:hyperlink>
+      <w:r>
+        <w:rPr>
+          <w:i/>
+        </w:rPr>
+        <w:t>]</w:t>
+      </w:r>
     </w:p>
     <w:p>
       <w:pPr>
@@ -397,7 +394,9 @@
         </w:rPr>
       </w:pPr>
       <w:r>
-        <w:rPr/>
+        <w:rPr>
+          <w:i/>
+        </w:rPr>
       </w:r>
     </w:p>
     <w:p>
@@ -409,7 +408,9 @@
         </w:rPr>
       </w:pPr>
       <w:r>
-        <w:rPr/>
+        <w:rPr>
+          <w:i/>
+        </w:rPr>
       </w:r>
     </w:p>
     <w:p>
@@ -421,7 +422,9 @@
         </w:rPr>
       </w:pPr>
       <w:r>
-        <w:rPr/>
+        <w:rPr>
+          <w:i/>
+        </w:rPr>
       </w:r>
     </w:p>
     <w:p>
@@ -433,7 +436,9 @@
         </w:rPr>
       </w:pPr>
       <w:r>
-        <w:rPr/>
+        <w:rPr>
+          <w:i/>
+        </w:rPr>
       </w:r>
     </w:p>
     <w:p>
@@ -445,31 +450,9 @@
         </w:rPr>
       </w:pPr>
       <w:r>
-        <w:rPr/>
-      </w:r>
-    </w:p>
-    <w:p>
-      <w:pPr>
-        <w:pStyle w:val="Normal"/>
-        <w:rPr>
-          <w:i/>
-          <w:i/>
-        </w:rPr>
-      </w:pPr>
-      <w:r>
-        <w:rPr/>
-      </w:r>
-    </w:p>
-    <w:p>
-      <w:pPr>
-        <w:pStyle w:val="Normal"/>
-        <w:rPr>
-          <w:i/>
-          <w:i/>
-        </w:rPr>
-      </w:pPr>
-      <w:r>
-        <w:rPr/>
+        <w:rPr>
+          <w:i/>
+        </w:rPr>
       </w:r>
     </w:p>
     <w:p>
@@ -570,6 +553,7 @@
         <w:pStyle w:val="Contents2"/>
         <w:tabs>
           <w:tab w:val="left" w:pos="-110" w:leader="none"/>
+          <w:tab w:val="left" w:pos="1540" w:leader="none"/>
           <w:tab w:val="right" w:pos="8467" w:leader="dot"/>
           <w:tab w:val="right" w:pos="8827" w:leader="dot"/>
         </w:tabs>
@@ -619,6 +603,7 @@
         <w:rPr>
           <w:webHidden/>
           <w:rStyle w:val="IndexLink"/>
+          <w:vanish w:val="false"/>
         </w:rPr>
         <w:instrText> TOC \z \o "1-3" \u \h</w:instrText>
       </w:r>
@@ -626,6 +611,7 @@
         <w:rPr>
           <w:webHidden/>
           <w:rStyle w:val="IndexLink"/>
+          <w:vanish w:val="false"/>
         </w:rPr>
         <w:fldChar w:fldCharType="separate"/>
       </w:r>
@@ -634,6 +620,7 @@
           <w:rPr>
             <w:webHidden/>
             <w:rStyle w:val="IndexLink"/>
+            <w:vanish w:val="false"/>
           </w:rPr>
           <w:t>1.</w:t>
         </w:r>
@@ -707,6 +694,7 @@
             <w:webHidden/>
             <w:rStyle w:val="IndexLink"/>
             <w:rFonts w:cs="Tahoma"/>
+            <w:vanish w:val="false"/>
           </w:rPr>
           <w:t>1.1.</w:t>
         </w:r>
@@ -776,6 +764,7 @@
             <w:webHidden/>
             <w:rStyle w:val="IndexLink"/>
             <w:rFonts w:cs="Tahoma"/>
+            <w:vanish w:val="false"/>
           </w:rPr>
           <w:t>1.2.</w:t>
         </w:r>
@@ -849,6 +838,7 @@
           <w:rPr>
             <w:webHidden/>
             <w:rStyle w:val="IndexLink"/>
+            <w:vanish w:val="false"/>
           </w:rPr>
           <w:t>2.</w:t>
         </w:r>
@@ -922,6 +912,7 @@
             <w:webHidden/>
             <w:rStyle w:val="IndexLink"/>
             <w:rFonts w:cs="Tahoma"/>
+            <w:vanish w:val="false"/>
           </w:rPr>
           <w:t>2.1.</w:t>
         </w:r>
@@ -991,6 +982,7 @@
             <w:webHidden/>
             <w:rStyle w:val="IndexLink"/>
             <w:rFonts w:cs="Tahoma"/>
+            <w:vanish w:val="false"/>
           </w:rPr>
           <w:t>2.2.</w:t>
         </w:r>
@@ -1060,6 +1052,7 @@
             <w:webHidden/>
             <w:rStyle w:val="IndexLink"/>
             <w:rFonts w:cs="Tahoma"/>
+            <w:vanish w:val="false"/>
           </w:rPr>
           <w:t>2.3.</w:t>
         </w:r>
@@ -1133,6 +1126,7 @@
           <w:rPr>
             <w:webHidden/>
             <w:rStyle w:val="IndexLink"/>
+            <w:vanish w:val="false"/>
           </w:rPr>
           <w:t>3.</w:t>
         </w:r>
@@ -1206,6 +1200,7 @@
             <w:webHidden/>
             <w:rStyle w:val="IndexLink"/>
             <w:rFonts w:cs="Tahoma"/>
+            <w:vanish w:val="false"/>
           </w:rPr>
           <w:t>3.1.</w:t>
         </w:r>
@@ -1275,6 +1270,7 @@
             <w:webHidden/>
             <w:rStyle w:val="IndexLink"/>
             <w:rFonts w:cs="Tahoma"/>
+            <w:vanish w:val="false"/>
           </w:rPr>
           <w:t>3.2.</w:t>
         </w:r>
@@ -1344,6 +1340,7 @@
             <w:webHidden/>
             <w:rStyle w:val="IndexLink"/>
             <w:rFonts w:cs="Tahoma"/>
+            <w:vanish w:val="false"/>
           </w:rPr>
           <w:t>3.3.</w:t>
         </w:r>
@@ -1413,6 +1410,7 @@
             <w:webHidden/>
             <w:rStyle w:val="IndexLink"/>
             <w:rFonts w:cs="Tahoma"/>
+            <w:vanish w:val="false"/>
           </w:rPr>
           <w:t>3.4.</w:t>
         </w:r>
@@ -1486,6 +1484,7 @@
           <w:rPr>
             <w:webHidden/>
             <w:rStyle w:val="IndexLink"/>
+            <w:vanish w:val="false"/>
           </w:rPr>
           <w:t>4.</w:t>
         </w:r>
@@ -1563,6 +1562,7 @@
           <w:rPr>
             <w:webHidden/>
             <w:rStyle w:val="IndexLink"/>
+            <w:vanish w:val="false"/>
           </w:rPr>
           <w:t>5.</w:t>
         </w:r>
@@ -1636,6 +1636,7 @@
             <w:webHidden/>
             <w:rStyle w:val="IndexLink"/>
             <w:rFonts w:cs="Tahoma"/>
+            <w:vanish w:val="false"/>
           </w:rPr>
           <w:t>5.1.</w:t>
         </w:r>
@@ -1705,6 +1706,7 @@
             <w:webHidden/>
             <w:rStyle w:val="IndexLink"/>
             <w:rFonts w:cs="Tahoma"/>
+            <w:vanish w:val="false"/>
           </w:rPr>
           <w:t>5.2.</w:t>
         </w:r>
@@ -1778,6 +1780,7 @@
           <w:rPr>
             <w:webHidden/>
             <w:rStyle w:val="IndexLink"/>
+            <w:vanish w:val="false"/>
           </w:rPr>
           <w:t>6.</w:t>
         </w:r>
@@ -1855,6 +1858,7 @@
           <w:rPr>
             <w:webHidden/>
             <w:rStyle w:val="IndexLink"/>
+            <w:vanish w:val="false"/>
           </w:rPr>
           <w:t>7.</w:t>
         </w:r>
@@ -1932,6 +1936,7 @@
           <w:rPr>
             <w:webHidden/>
             <w:rStyle w:val="IndexLink"/>
+            <w:vanish w:val="false"/>
           </w:rPr>
           <w:t>8.</w:t>
         </w:r>
@@ -2005,6 +2010,7 @@
             <w:webHidden/>
             <w:rStyle w:val="IndexLink"/>
             <w:rFonts w:cs="Tahoma"/>
+            <w:vanish w:val="false"/>
           </w:rPr>
           <w:t>8.1.</w:t>
         </w:r>
@@ -2074,6 +2080,7 @@
             <w:webHidden/>
             <w:rStyle w:val="IndexLink"/>
             <w:rFonts w:cs="Tahoma"/>
+            <w:vanish w:val="false"/>
           </w:rPr>
           <w:t>8.2.</w:t>
         </w:r>
@@ -2147,6 +2154,7 @@
           <w:rPr>
             <w:webHidden/>
             <w:rStyle w:val="IndexLink"/>
+            <w:vanish w:val="false"/>
             <w:lang w:eastAsia="en-US"/>
           </w:rPr>
           <w:t>9.</w:t>
@@ -2495,7 +2503,7 @@
         </w:rPr>
         <w:t xml:space="preserve">Sử dụng công cụ MS Planner với tài khoản email trường của SV.   </w:t>
       </w:r>
-      <w:hyperlink r:id="rId4">
+      <w:hyperlink r:id="rId3">
         <w:r>
           <w:rPr>
             <w:rStyle w:val="InternetLink"/>
@@ -2582,7 +2590,7 @@
         <w:rPr/>
         <w:t xml:space="preserve">Add tài khoản giáo viên </w:t>
       </w:r>
-      <w:hyperlink r:id="rId5">
+      <w:hyperlink r:id="rId4">
         <w:r>
           <w:rPr>
             <w:rStyle w:val="InternetLink"/>
@@ -2636,7 +2644,7 @@
                     </pic:cNvPicPr>
                   </pic:nvPicPr>
                   <pic:blipFill>
-                    <a:blip r:embed="rId6"/>
+                    <a:blip r:embed="rId5"/>
                     <a:stretch>
                       <a:fillRect/>
                     </a:stretch>
@@ -2732,11 +2740,11 @@
         <w:tblLook w:noVBand="0" w:val="00a0" w:noHBand="0" w:lastColumn="0" w:firstColumn="1" w:lastRow="0" w:firstRow="1"/>
       </w:tblPr>
       <w:tblGrid>
-        <w:gridCol w:w="1494"/>
+        <w:gridCol w:w="1493"/>
         <w:gridCol w:w="3095"/>
         <w:gridCol w:w="1148"/>
         <w:gridCol w:w="1552"/>
-        <w:gridCol w:w="1441"/>
+        <w:gridCol w:w="1442"/>
       </w:tblGrid>
       <w:tr>
         <w:trPr>
@@ -2744,7 +2752,7 @@
         </w:trPr>
         <w:tc>
           <w:tcPr>
-            <w:tcW w:w="1494" w:type="dxa"/>
+            <w:tcW w:w="1493" w:type="dxa"/>
             <w:cnfStyle w:val="001000000000" w:firstRow="0" w:lastRow="0" w:firstColumn="1" w:lastColumn="0" w:oddVBand="0" w:evenVBand="0" w:oddHBand="0" w:evenHBand="0" w:firstRowFirstColumn="0" w:firstRowLastColumn="0" w:lastRowFirstColumn="0" w:lastRowLastColumn="0"/>
             <w:tcBorders>
               <w:bottom w:val="single" w:sz="12" w:space="0" w:color="D99594"/>
@@ -2860,7 +2868,7 @@
         </w:tc>
         <w:tc>
           <w:tcPr>
-            <w:tcW w:w="1441" w:type="dxa"/>
+            <w:tcW w:w="1442" w:type="dxa"/>
             <w:tcBorders>
               <w:bottom w:val="single" w:sz="12" w:space="0" w:color="D99594"/>
               <w:insideH w:val="single" w:sz="12" w:space="0" w:color="D99594"/>
@@ -2894,7 +2902,7 @@
         </w:trPr>
         <w:tc>
           <w:tcPr>
-            <w:tcW w:w="1494" w:type="dxa"/>
+            <w:tcW w:w="1493" w:type="dxa"/>
             <w:cnfStyle w:val="001000000000" w:firstRow="0" w:lastRow="0" w:firstColumn="1" w:lastColumn="0" w:oddVBand="0" w:evenVBand="0" w:oddHBand="0" w:evenHBand="0" w:firstRowFirstColumn="0" w:firstRowLastColumn="0" w:lastRowFirstColumn="0" w:lastRowLastColumn="0"/>
             <w:tcBorders/>
             <w:shd w:fill="auto" w:val="clear"/>
@@ -2975,7 +2983,7 @@
         </w:tc>
         <w:tc>
           <w:tcPr>
-            <w:tcW w:w="1441" w:type="dxa"/>
+            <w:tcW w:w="1442" w:type="dxa"/>
             <w:tcBorders/>
             <w:shd w:fill="auto" w:val="clear"/>
           </w:tcPr>
@@ -2998,7 +3006,7 @@
         </w:trPr>
         <w:tc>
           <w:tcPr>
-            <w:tcW w:w="1494" w:type="dxa"/>
+            <w:tcW w:w="1493" w:type="dxa"/>
             <w:cnfStyle w:val="001000000000" w:firstRow="0" w:lastRow="0" w:firstColumn="1" w:lastColumn="0" w:oddVBand="0" w:evenVBand="0" w:oddHBand="0" w:evenHBand="0" w:firstRowFirstColumn="0" w:firstRowLastColumn="0" w:lastRowFirstColumn="0" w:lastRowLastColumn="0"/>
             <w:tcBorders/>
             <w:shd w:fill="auto" w:val="clear"/>
@@ -3079,7 +3087,7 @@
         </w:tc>
         <w:tc>
           <w:tcPr>
-            <w:tcW w:w="1441" w:type="dxa"/>
+            <w:tcW w:w="1442" w:type="dxa"/>
             <w:tcBorders/>
             <w:shd w:fill="auto" w:val="clear"/>
           </w:tcPr>
@@ -3102,7 +3110,7 @@
         </w:trPr>
         <w:tc>
           <w:tcPr>
-            <w:tcW w:w="1494" w:type="dxa"/>
+            <w:tcW w:w="1493" w:type="dxa"/>
             <w:cnfStyle w:val="001000000000" w:firstRow="0" w:lastRow="0" w:firstColumn="1" w:lastColumn="0" w:oddVBand="0" w:evenVBand="0" w:oddHBand="0" w:evenHBand="0" w:firstRowFirstColumn="0" w:firstRowLastColumn="0" w:lastRowFirstColumn="0" w:lastRowLastColumn="0"/>
             <w:tcBorders/>
             <w:shd w:fill="auto" w:val="clear"/>
@@ -3183,7 +3191,7 @@
         </w:tc>
         <w:tc>
           <w:tcPr>
-            <w:tcW w:w="1441" w:type="dxa"/>
+            <w:tcW w:w="1442" w:type="dxa"/>
             <w:tcBorders/>
             <w:shd w:fill="auto" w:val="clear"/>
           </w:tcPr>
@@ -3206,7 +3214,7 @@
         </w:trPr>
         <w:tc>
           <w:tcPr>
-            <w:tcW w:w="1494" w:type="dxa"/>
+            <w:tcW w:w="1493" w:type="dxa"/>
             <w:cnfStyle w:val="001000000000" w:firstRow="0" w:lastRow="0" w:firstColumn="1" w:lastColumn="0" w:oddVBand="0" w:evenVBand="0" w:oddHBand="0" w:evenHBand="0" w:firstRowFirstColumn="0" w:firstRowLastColumn="0" w:lastRowFirstColumn="0" w:lastRowLastColumn="0"/>
             <w:tcBorders/>
             <w:shd w:fill="auto" w:val="clear"/>
@@ -3285,7 +3293,7 @@
         </w:tc>
         <w:tc>
           <w:tcPr>
-            <w:tcW w:w="1441" w:type="dxa"/>
+            <w:tcW w:w="1442" w:type="dxa"/>
             <w:tcBorders/>
             <w:shd w:fill="auto" w:val="clear"/>
           </w:tcPr>
@@ -3308,7 +3316,7 @@
         </w:trPr>
         <w:tc>
           <w:tcPr>
-            <w:tcW w:w="1494" w:type="dxa"/>
+            <w:tcW w:w="1493" w:type="dxa"/>
             <w:cnfStyle w:val="001000000000" w:firstRow="0" w:lastRow="0" w:firstColumn="1" w:lastColumn="0" w:oddVBand="0" w:evenVBand="0" w:oddHBand="0" w:evenHBand="0" w:firstRowFirstColumn="0" w:firstRowLastColumn="0" w:lastRowFirstColumn="0" w:lastRowLastColumn="0"/>
             <w:tcBorders/>
             <w:shd w:fill="auto" w:val="clear"/>
@@ -3387,7 +3395,7 @@
         </w:tc>
         <w:tc>
           <w:tcPr>
-            <w:tcW w:w="1441" w:type="dxa"/>
+            <w:tcW w:w="1442" w:type="dxa"/>
             <w:tcBorders/>
             <w:shd w:fill="auto" w:val="clear"/>
           </w:tcPr>
@@ -3410,7 +3418,7 @@
         </w:trPr>
         <w:tc>
           <w:tcPr>
-            <w:tcW w:w="1494" w:type="dxa"/>
+            <w:tcW w:w="1493" w:type="dxa"/>
             <w:cnfStyle w:val="001000000000" w:firstRow="0" w:lastRow="0" w:firstColumn="1" w:lastColumn="0" w:oddVBand="0" w:evenVBand="0" w:oddHBand="0" w:evenHBand="0" w:firstRowFirstColumn="0" w:firstRowLastColumn="0" w:lastRowFirstColumn="0" w:lastRowLastColumn="0"/>
             <w:tcBorders/>
             <w:shd w:fill="auto" w:val="clear"/>
@@ -3489,7 +3497,7 @@
         </w:tc>
         <w:tc>
           <w:tcPr>
-            <w:tcW w:w="1441" w:type="dxa"/>
+            <w:tcW w:w="1442" w:type="dxa"/>
             <w:tcBorders/>
             <w:shd w:fill="auto" w:val="clear"/>
           </w:tcPr>
@@ -3512,7 +3520,7 @@
         </w:trPr>
         <w:tc>
           <w:tcPr>
-            <w:tcW w:w="1494" w:type="dxa"/>
+            <w:tcW w:w="1493" w:type="dxa"/>
             <w:cnfStyle w:val="001000000000" w:firstRow="0" w:lastRow="0" w:firstColumn="1" w:lastColumn="0" w:oddVBand="0" w:evenVBand="0" w:oddHBand="0" w:evenHBand="0" w:firstRowFirstColumn="0" w:firstRowLastColumn="0" w:lastRowFirstColumn="0" w:lastRowLastColumn="0"/>
             <w:tcBorders/>
             <w:shd w:fill="auto" w:val="clear"/>
@@ -3591,7 +3599,7 @@
         </w:tc>
         <w:tc>
           <w:tcPr>
-            <w:tcW w:w="1441" w:type="dxa"/>
+            <w:tcW w:w="1442" w:type="dxa"/>
             <w:tcBorders/>
             <w:shd w:fill="auto" w:val="clear"/>
           </w:tcPr>
@@ -3614,7 +3622,7 @@
         </w:trPr>
         <w:tc>
           <w:tcPr>
-            <w:tcW w:w="1494" w:type="dxa"/>
+            <w:tcW w:w="1493" w:type="dxa"/>
             <w:cnfStyle w:val="001000000000" w:firstRow="0" w:lastRow="0" w:firstColumn="1" w:lastColumn="0" w:oddVBand="0" w:evenVBand="0" w:oddHBand="0" w:evenHBand="0" w:firstRowFirstColumn="0" w:firstRowLastColumn="0" w:lastRowFirstColumn="0" w:lastRowLastColumn="0"/>
             <w:tcBorders/>
             <w:shd w:fill="auto" w:val="clear"/>
@@ -3693,7 +3701,7 @@
         </w:tc>
         <w:tc>
           <w:tcPr>
-            <w:tcW w:w="1441" w:type="dxa"/>
+            <w:tcW w:w="1442" w:type="dxa"/>
             <w:tcBorders/>
             <w:shd w:fill="auto" w:val="clear"/>
           </w:tcPr>
@@ -3716,7 +3724,7 @@
         </w:trPr>
         <w:tc>
           <w:tcPr>
-            <w:tcW w:w="1494" w:type="dxa"/>
+            <w:tcW w:w="1493" w:type="dxa"/>
             <w:cnfStyle w:val="001000000000" w:firstRow="0" w:lastRow="0" w:firstColumn="1" w:lastColumn="0" w:oddVBand="0" w:evenVBand="0" w:oddHBand="0" w:evenHBand="0" w:firstRowFirstColumn="0" w:firstRowLastColumn="0" w:lastRowFirstColumn="0" w:lastRowLastColumn="0"/>
             <w:tcBorders/>
             <w:shd w:fill="auto" w:val="clear"/>
@@ -3795,7 +3803,7 @@
         </w:tc>
         <w:tc>
           <w:tcPr>
-            <w:tcW w:w="1441" w:type="dxa"/>
+            <w:tcW w:w="1442" w:type="dxa"/>
             <w:tcBorders/>
             <w:shd w:fill="auto" w:val="clear"/>
           </w:tcPr>
@@ -3816,7 +3824,7 @@
         <w:trPr/>
         <w:tc>
           <w:tcPr>
-            <w:tcW w:w="1494" w:type="dxa"/>
+            <w:tcW w:w="1493" w:type="dxa"/>
             <w:cnfStyle w:val="001000000000" w:firstRow="0" w:lastRow="0" w:firstColumn="1" w:lastColumn="0" w:oddVBand="0" w:evenVBand="0" w:oddHBand="0" w:evenHBand="0" w:firstRowFirstColumn="0" w:firstRowLastColumn="0" w:lastRowFirstColumn="0" w:lastRowLastColumn="0"/>
             <w:tcBorders/>
             <w:shd w:fill="auto" w:val="clear"/>
@@ -3895,7 +3903,7 @@
         </w:tc>
         <w:tc>
           <w:tcPr>
-            <w:tcW w:w="1441" w:type="dxa"/>
+            <w:tcW w:w="1442" w:type="dxa"/>
             <w:tcBorders/>
             <w:shd w:fill="auto" w:val="clear"/>
           </w:tcPr>
@@ -3916,9 +3924,9 @@
     <w:p>
       <w:pPr>
         <w:sectPr>
-          <w:headerReference w:type="default" r:id="rId7"/>
-          <w:footerReference w:type="default" r:id="rId8"/>
-          <w:footerReference w:type="first" r:id="rId9"/>
+          <w:headerReference w:type="default" r:id="rId6"/>
+          <w:footerReference w:type="default" r:id="rId7"/>
+          <w:footerReference w:type="first" r:id="rId8"/>
           <w:type w:val="nextPage"/>
           <w:pgSz w:w="11906" w:h="16838"/>
           <w:pgMar w:left="1987" w:right="1138" w:header="720" w:top="1138" w:footer="720" w:bottom="1138" w:gutter="0"/>
@@ -4046,7 +4054,7 @@
         </w:rPr>
         <w:t xml:space="preserve">  </w:t>
       </w:r>
-      <w:hyperlink r:id="rId10">
+      <w:hyperlink r:id="rId9">
         <w:r>
           <w:rPr>
             <w:rStyle w:val="InternetLink"/>
@@ -5671,8 +5679,8 @@
       </w:r>
     </w:p>
     <w:sectPr>
-      <w:headerReference w:type="default" r:id="rId11"/>
-      <w:footerReference w:type="default" r:id="rId12"/>
+      <w:headerReference w:type="default" r:id="rId10"/>
+      <w:footerReference w:type="default" r:id="rId11"/>
       <w:type w:val="nextPage"/>
       <w:pgSz w:w="11906" w:h="16838"/>
       <w:pgMar w:left="1987" w:right="1138" w:header="720" w:top="1138" w:footer="720" w:bottom="1138" w:gutter="0"/>
@@ -5715,8 +5723,6 @@
     <w:r>
       <w:rPr>
         <w:i/>
-        <w:color w:val="951B13"/>
-        <w:lang w:eastAsia="ar-SA" w:bidi="ar-SA"/>
       </w:rPr>
       <w:fldChar w:fldCharType="begin"/>
     </w:r>
@@ -5897,8 +5903,6 @@
     <w:r>
       <w:rPr>
         <w:i/>
-        <w:color w:val="C00000"/>
-        <w:lang w:eastAsia="ar-SA" w:bidi="ar-SA"/>
       </w:rPr>
       <w:fldChar w:fldCharType="begin"/>
     </w:r>
@@ -5937,8 +5941,6 @@
     <w:r>
       <w:rPr>
         <w:i/>
-        <w:color w:val="C00000"/>
-        <w:lang w:eastAsia="ar-SA" w:bidi="ar-SA"/>
       </w:rPr>
       <w:fldChar w:fldCharType="begin"/>
     </w:r>
@@ -6034,7 +6036,7 @@
               <wp:positionV relativeFrom="paragraph">
                 <wp:posOffset>-130810</wp:posOffset>
               </wp:positionV>
-              <wp:extent cx="907415" cy="389890"/>
+              <wp:extent cx="908050" cy="390525"/>
               <wp:effectExtent l="0" t="0" r="27305" b="10795"/>
               <wp:wrapNone/>
               <wp:docPr id="4" name="Text Box 14"/>
@@ -6045,7 +6047,7 @@
                     <wps:spPr>
                       <a:xfrm>
                         <a:off x="0" y="0"/>
-                        <a:ext cx="906840" cy="389160"/>
+                        <a:ext cx="907560" cy="389880"/>
                       </a:xfrm>
                       <a:prstGeom prst="rect">
                         <a:avLst/>
@@ -6105,7 +6107,7 @@
         </mc:Choice>
         <mc:Fallback>
           <w:pict>
-            <v:rect id="shape_0" ID="Text Box 14" fillcolor="white" stroked="t" style="position:absolute;margin-left:-78.05pt;margin-top:-10.3pt;width:71.35pt;height:30.6pt;mso-position-horizontal-relative:margin" wp14:anchorId="2A850F9D">
+            <v:rect id="shape_0" ID="Text Box 14" fillcolor="white" stroked="t" style="position:absolute;margin-left:-78.05pt;margin-top:-10.3pt;width:71.4pt;height:30.65pt;mso-position-horizontal-relative:margin" wp14:anchorId="2A850F9D">
               <w10:wrap type="square"/>
               <v:fill o:detectmouseclick="t" type="solid" color2="black"/>
               <v:stroke color="black" weight="6480" joinstyle="round" endcap="flat"/>
@@ -6152,8 +6154,6 @@
     <w:r>
       <w:rPr>
         <w:i/>
-        <w:color w:val="C00000"/>
-        <w:lang w:eastAsia="ar-SA" w:bidi="ar-SA"/>
       </w:rPr>
       <w:fldChar w:fldCharType="begin"/>
     </w:r>
@@ -6192,8 +6192,6 @@
     <w:r>
       <w:rPr>
         <w:i/>
-        <w:color w:val="C00000"/>
-        <w:lang w:eastAsia="ar-SA" w:bidi="ar-SA"/>
       </w:rPr>
       <w:fldChar w:fldCharType="begin"/>
     </w:r>
@@ -6232,8 +6230,6 @@
     <w:r>
       <w:rPr>
         <w:i/>
-        <w:color w:val="C00000"/>
-        <w:lang w:eastAsia="ar-SA" w:bidi="ar-SA"/>
       </w:rPr>
       <w:fldChar w:fldCharType="begin"/>
     </w:r>
@@ -6950,6 +6946,7 @@
       </w:pPr>
       <w:rPr>
         <w:rFonts w:ascii="Wingdings" w:hAnsi="Wingdings" w:cs="Wingdings" w:hint="default"/>
+        <w:rFonts w:cs="Wingdings"/>
       </w:rPr>
     </w:lvl>
     <w:lvl w:ilvl="3">
@@ -6962,6 +6959,7 @@
       </w:pPr>
       <w:rPr>
         <w:rFonts w:ascii="Symbol" w:hAnsi="Symbol" w:cs="Symbol" w:hint="default"/>
+        <w:rFonts w:cs="Symbol"/>
       </w:rPr>
     </w:lvl>
     <w:lvl w:ilvl="4">
@@ -6987,6 +6985,7 @@
       </w:pPr>
       <w:rPr>
         <w:rFonts w:ascii="Wingdings" w:hAnsi="Wingdings" w:cs="Wingdings" w:hint="default"/>
+        <w:rFonts w:cs="Wingdings"/>
       </w:rPr>
     </w:lvl>
     <w:lvl w:ilvl="6">
@@ -6999,6 +6998,7 @@
       </w:pPr>
       <w:rPr>
         <w:rFonts w:ascii="Symbol" w:hAnsi="Symbol" w:cs="Symbol" w:hint="default"/>
+        <w:rFonts w:cs="Symbol"/>
       </w:rPr>
     </w:lvl>
     <w:lvl w:ilvl="7">
@@ -7024,6 +7024,7 @@
       </w:pPr>
       <w:rPr>
         <w:rFonts w:ascii="Wingdings" w:hAnsi="Wingdings" w:cs="Wingdings" w:hint="default"/>
+        <w:rFonts w:cs="Wingdings"/>
       </w:rPr>
     </w:lvl>
   </w:abstractNum>
@@ -7449,7 +7450,7 @@
       <w:kern w:val="0"/>
       <w:sz w:val="20"/>
       <w:szCs w:val="20"/>
-      <w:lang w:eastAsia="hi-IN" w:bidi="hi-IN" w:val="en-US"/>
+      <w:lang w:val="en-US" w:eastAsia="hi-IN" w:bidi="hi-IN"/>
     </w:rPr>
   </w:style>
   <w:style w:type="paragraph" w:styleId="Heading1">
@@ -8135,6 +8136,102 @@
     <w:qFormat/>
     <w:rPr/>
   </w:style>
+  <w:style w:type="character" w:styleId="ListLabel44">
+    <w:name w:val="ListLabel 44"/>
+    <w:qFormat/>
+    <w:rPr>
+      <w:rFonts w:cs="Tahoma"/>
+    </w:rPr>
+  </w:style>
+  <w:style w:type="character" w:styleId="ListLabel45">
+    <w:name w:val="ListLabel 45"/>
+    <w:qFormat/>
+    <w:rPr>
+      <w:rFonts w:cs="Tahoma"/>
+    </w:rPr>
+  </w:style>
+  <w:style w:type="character" w:styleId="ListLabel46">
+    <w:name w:val="ListLabel 46"/>
+    <w:qFormat/>
+    <w:rPr>
+      <w:rFonts w:cs="Tahoma"/>
+    </w:rPr>
+  </w:style>
+  <w:style w:type="character" w:styleId="ListLabel47">
+    <w:name w:val="ListLabel 47"/>
+    <w:qFormat/>
+    <w:rPr>
+      <w:rFonts w:cs="Courier New"/>
+    </w:rPr>
+  </w:style>
+  <w:style w:type="character" w:styleId="ListLabel48">
+    <w:name w:val="ListLabel 48"/>
+    <w:qFormat/>
+    <w:rPr>
+      <w:rFonts w:cs="Wingdings"/>
+    </w:rPr>
+  </w:style>
+  <w:style w:type="character" w:styleId="ListLabel49">
+    <w:name w:val="ListLabel 49"/>
+    <w:qFormat/>
+    <w:rPr>
+      <w:rFonts w:cs="Symbol"/>
+    </w:rPr>
+  </w:style>
+  <w:style w:type="character" w:styleId="ListLabel50">
+    <w:name w:val="ListLabel 50"/>
+    <w:qFormat/>
+    <w:rPr>
+      <w:rFonts w:cs="Courier New"/>
+    </w:rPr>
+  </w:style>
+  <w:style w:type="character" w:styleId="ListLabel51">
+    <w:name w:val="ListLabel 51"/>
+    <w:qFormat/>
+    <w:rPr>
+      <w:rFonts w:cs="Wingdings"/>
+    </w:rPr>
+  </w:style>
+  <w:style w:type="character" w:styleId="ListLabel52">
+    <w:name w:val="ListLabel 52"/>
+    <w:qFormat/>
+    <w:rPr>
+      <w:rFonts w:cs="Symbol"/>
+    </w:rPr>
+  </w:style>
+  <w:style w:type="character" w:styleId="ListLabel53">
+    <w:name w:val="ListLabel 53"/>
+    <w:qFormat/>
+    <w:rPr>
+      <w:rFonts w:cs="Courier New"/>
+    </w:rPr>
+  </w:style>
+  <w:style w:type="character" w:styleId="ListLabel54">
+    <w:name w:val="ListLabel 54"/>
+    <w:qFormat/>
+    <w:rPr>
+      <w:rFonts w:cs="Wingdings"/>
+    </w:rPr>
+  </w:style>
+  <w:style w:type="character" w:styleId="ListLabel55">
+    <w:name w:val="ListLabel 55"/>
+    <w:qFormat/>
+    <w:rPr>
+      <w:i/>
+    </w:rPr>
+  </w:style>
+  <w:style w:type="character" w:styleId="ListLabel56">
+    <w:name w:val="ListLabel 56"/>
+    <w:qFormat/>
+    <w:rPr>
+      <w:i/>
+    </w:rPr>
+  </w:style>
+  <w:style w:type="character" w:styleId="ListLabel57">
+    <w:name w:val="ListLabel 57"/>
+    <w:qFormat/>
+    <w:rPr/>
+  </w:style>
   <w:style w:type="paragraph" w:styleId="Heading">
     <w:name w:val="Heading"/>
     <w:basedOn w:val="Normal"/>
@@ -8194,7 +8291,6 @@
   <w:style w:type="paragraph" w:styleId="Tiu" w:customStyle="1">
     <w:name w:val="Tiêu đề"/>
     <w:basedOn w:val="Normal"/>
-    <w:next w:val="TextBody"/>
     <w:qFormat/>
     <w:pPr>
       <w:keepNext w:val="true"/>
@@ -8248,7 +8344,7 @@
       <w:kern w:val="0"/>
       <w:sz w:val="22"/>
       <w:szCs w:val="22"/>
-      <w:lang w:eastAsia="ar-SA" w:val="en-US" w:bidi="ar-SA"/>
+      <w:lang w:val="en-US" w:eastAsia="ar-SA" w:bidi="ar-SA"/>
     </w:rPr>
   </w:style>
   <w:style w:type="paragraph" w:styleId="BalloonText">
@@ -8740,7 +8836,6 @@
     <w:pPr>
       <w:snapToGrid w:val="0"/>
     </w:pPr>
-    <w:rPr/>
     <w:tblPr>
       <w:tblStyleRowBandSize w:val="1"/>
       <w:tblBorders>

</xml_diff>

<commit_message>
hoan chinh baocao l1
</commit_message>
<xml_diff>
--- a/quan-tri-du-an.docx
+++ b/quan-tri-du-an.docx
@@ -13893,7 +13893,7 @@
       </w:r>
       <w:proofErr w:type="spellStart"/>
       <w:r>
-        <w:t>jkk</w:t>
+        <w:t>nnn</w:t>
       </w:r>
       <w:bookmarkStart w:id="20" w:name="_GoBack"/>
       <w:bookmarkEnd w:id="20"/>
@@ -20880,7 +20880,7 @@
 </file>
 
 <file path=customXml/itemProps1.xml><?xml version="1.0" encoding="utf-8"?>
-<ds:datastoreItem xmlns:ds="http://schemas.openxmlformats.org/officeDocument/2006/customXml" ds:itemID="{20FB581D-2F22-4D76-A757-EFA15CC8E35E}">
+<ds:datastoreItem xmlns:ds="http://schemas.openxmlformats.org/officeDocument/2006/customXml" ds:itemID="{39D77647-C738-4D28-AAE0-FD5F1CE70918}">
   <ds:schemaRefs>
     <ds:schemaRef ds:uri="http://schemas.openxmlformats.org/officeDocument/2006/bibliography"/>
   </ds:schemaRefs>

</xml_diff>

<commit_message>
báo cáo hoàn chỉnh
</commit_message>
<xml_diff>
--- a/quan-tri-du-an.docx
+++ b/quan-tri-du-an.docx
@@ -5964,7 +5964,10 @@
           </w:tcPr>
           <w:p>
             <w:r>
-              <w:t>15/09/2005</w:t>
+              <w:t>15/09/20</w:t>
+            </w:r>
+            <w:r>
+              <w:t>20</w:t>
             </w:r>
           </w:p>
         </w:tc>
@@ -5976,6 +5979,9 @@
             <w:pPr>
               <w:cnfStyle w:val="000000000000" w:firstRow="0" w:lastRow="0" w:firstColumn="0" w:lastColumn="0" w:oddVBand="0" w:evenVBand="0" w:oddHBand="0" w:evenHBand="0" w:firstRowFirstColumn="0" w:firstRowLastColumn="0" w:lastRowFirstColumn="0" w:lastRowLastColumn="0"/>
             </w:pPr>
+            <w:r>
+              <w:t>nothing</w:t>
+            </w:r>
           </w:p>
         </w:tc>
         <w:tc>
@@ -5999,6 +6005,9 @@
             <w:pPr>
               <w:cnfStyle w:val="000000000000" w:firstRow="0" w:lastRow="0" w:firstColumn="0" w:lastColumn="0" w:oddVBand="0" w:evenVBand="0" w:oddHBand="0" w:evenHBand="0" w:firstRowFirstColumn="0" w:firstRowLastColumn="0" w:lastRowFirstColumn="0" w:lastRowLastColumn="0"/>
             </w:pPr>
+            <w:r>
+              <w:t>Tú</w:t>
+            </w:r>
           </w:p>
         </w:tc>
         <w:tc>
@@ -6009,6 +6018,11 @@
             <w:pPr>
               <w:cnfStyle w:val="000000000000" w:firstRow="0" w:lastRow="0" w:firstColumn="0" w:lastColumn="0" w:oddVBand="0" w:evenVBand="0" w:oddHBand="0" w:evenHBand="0" w:firstRowFirstColumn="0" w:firstRowLastColumn="0" w:lastRowFirstColumn="0" w:lastRowLastColumn="0"/>
             </w:pPr>
+            <w:proofErr w:type="spellStart"/>
+            <w:r>
+              <w:t>Hoài</w:t>
+            </w:r>
+            <w:proofErr w:type="spellEnd"/>
           </w:p>
         </w:tc>
       </w:tr>
@@ -6023,7 +6037,13 @@
           </w:tcPr>
           <w:p>
             <w:r>
-              <w:t>15/11/2005</w:t>
+              <w:t>15/11/20</w:t>
+            </w:r>
+            <w:r>
+              <w:t>2</w:t>
+            </w:r>
+            <w:r>
+              <w:t>0</w:t>
             </w:r>
           </w:p>
         </w:tc>
@@ -6035,6 +6055,9 @@
             <w:pPr>
               <w:cnfStyle w:val="000000000000" w:firstRow="0" w:lastRow="0" w:firstColumn="0" w:lastColumn="0" w:oddVBand="0" w:evenVBand="0" w:oddHBand="0" w:evenHBand="0" w:firstRowFirstColumn="0" w:firstRowLastColumn="0" w:lastRowFirstColumn="0" w:lastRowLastColumn="0"/>
             </w:pPr>
+            <w:r>
+              <w:t>nothing</w:t>
+            </w:r>
           </w:p>
         </w:tc>
         <w:tc>
@@ -6058,6 +6081,11 @@
             <w:pPr>
               <w:cnfStyle w:val="000000000000" w:firstRow="0" w:lastRow="0" w:firstColumn="0" w:lastColumn="0" w:oddVBand="0" w:evenVBand="0" w:oddHBand="0" w:evenHBand="0" w:firstRowFirstColumn="0" w:firstRowLastColumn="0" w:lastRowFirstColumn="0" w:lastRowLastColumn="0"/>
             </w:pPr>
+            <w:proofErr w:type="spellStart"/>
+            <w:r>
+              <w:t>Thiện</w:t>
+            </w:r>
+            <w:proofErr w:type="spellEnd"/>
           </w:p>
         </w:tc>
         <w:tc>
@@ -6068,6 +6096,11 @@
             <w:pPr>
               <w:cnfStyle w:val="000000000000" w:firstRow="0" w:lastRow="0" w:firstColumn="0" w:lastColumn="0" w:oddVBand="0" w:evenVBand="0" w:oddHBand="0" w:evenHBand="0" w:firstRowFirstColumn="0" w:firstRowLastColumn="0" w:lastRowFirstColumn="0" w:lastRowLastColumn="0"/>
             </w:pPr>
+            <w:proofErr w:type="spellStart"/>
+            <w:r>
+              <w:t>Hoài</w:t>
+            </w:r>
+            <w:proofErr w:type="spellEnd"/>
           </w:p>
         </w:tc>
       </w:tr>
@@ -6082,7 +6115,10 @@
           </w:tcPr>
           <w:p>
             <w:r>
-              <w:t>15/12/2005</w:t>
+              <w:t>15/12/20</w:t>
+            </w:r>
+            <w:r>
+              <w:t>20</w:t>
             </w:r>
           </w:p>
         </w:tc>
@@ -6094,6 +6130,9 @@
             <w:pPr>
               <w:cnfStyle w:val="000000000000" w:firstRow="0" w:lastRow="0" w:firstColumn="0" w:lastColumn="0" w:oddVBand="0" w:evenVBand="0" w:oddHBand="0" w:evenHBand="0" w:firstRowFirstColumn="0" w:firstRowLastColumn="0" w:lastRowFirstColumn="0" w:lastRowLastColumn="0"/>
             </w:pPr>
+            <w:r>
+              <w:t>nothing</w:t>
+            </w:r>
           </w:p>
         </w:tc>
         <w:tc>
@@ -6117,6 +6156,11 @@
             <w:pPr>
               <w:cnfStyle w:val="000000000000" w:firstRow="0" w:lastRow="0" w:firstColumn="0" w:lastColumn="0" w:oddVBand="0" w:evenVBand="0" w:oddHBand="0" w:evenHBand="0" w:firstRowFirstColumn="0" w:firstRowLastColumn="0" w:lastRowFirstColumn="0" w:lastRowLastColumn="0"/>
             </w:pPr>
+            <w:proofErr w:type="spellStart"/>
+            <w:r>
+              <w:t>Hoài</w:t>
+            </w:r>
+            <w:proofErr w:type="spellEnd"/>
           </w:p>
         </w:tc>
         <w:tc>
@@ -6127,6 +6171,11 @@
             <w:pPr>
               <w:cnfStyle w:val="000000000000" w:firstRow="0" w:lastRow="0" w:firstColumn="0" w:lastColumn="0" w:oddVBand="0" w:evenVBand="0" w:oddHBand="0" w:evenHBand="0" w:firstRowFirstColumn="0" w:firstRowLastColumn="0" w:lastRowFirstColumn="0" w:lastRowLastColumn="0"/>
             </w:pPr>
+            <w:proofErr w:type="spellStart"/>
+            <w:r>
+              <w:t>Hoài</w:t>
+            </w:r>
+            <w:proofErr w:type="spellEnd"/>
           </w:p>
         </w:tc>
       </w:tr>
@@ -6139,7 +6188,11 @@
             <w:cnfStyle w:val="001000000000" w:firstRow="0" w:lastRow="0" w:firstColumn="1" w:lastColumn="0" w:oddVBand="0" w:evenVBand="0" w:oddHBand="0" w:evenHBand="0" w:firstRowFirstColumn="0" w:firstRowLastColumn="0" w:lastRowFirstColumn="0" w:lastRowLastColumn="0"/>
             <w:tcW w:w="1495" w:type="dxa"/>
           </w:tcPr>
-          <w:p/>
+          <w:p>
+            <w:r>
+              <w:t>15/1/2021</w:t>
+            </w:r>
+          </w:p>
         </w:tc>
         <w:tc>
           <w:tcPr>
@@ -6149,6 +6202,9 @@
             <w:pPr>
               <w:cnfStyle w:val="000000000000" w:firstRow="0" w:lastRow="0" w:firstColumn="0" w:lastColumn="0" w:oddVBand="0" w:evenVBand="0" w:oddHBand="0" w:evenHBand="0" w:firstRowFirstColumn="0" w:firstRowLastColumn="0" w:lastRowFirstColumn="0" w:lastRowLastColumn="0"/>
             </w:pPr>
+            <w:r>
+              <w:t>nothing</w:t>
+            </w:r>
           </w:p>
         </w:tc>
         <w:tc>
@@ -6159,6 +6215,9 @@
             <w:pPr>
               <w:cnfStyle w:val="000000000000" w:firstRow="0" w:lastRow="0" w:firstColumn="0" w:lastColumn="0" w:oddVBand="0" w:evenVBand="0" w:oddHBand="0" w:evenHBand="0" w:firstRowFirstColumn="0" w:firstRowLastColumn="0" w:lastRowFirstColumn="0" w:lastRowLastColumn="0"/>
             </w:pPr>
+            <w:r>
+              <w:t>1.0</w:t>
+            </w:r>
           </w:p>
         </w:tc>
         <w:tc>
@@ -6169,6 +6228,11 @@
             <w:pPr>
               <w:cnfStyle w:val="000000000000" w:firstRow="0" w:lastRow="0" w:firstColumn="0" w:lastColumn="0" w:oddVBand="0" w:evenVBand="0" w:oddHBand="0" w:evenHBand="0" w:firstRowFirstColumn="0" w:firstRowLastColumn="0" w:lastRowFirstColumn="0" w:lastRowLastColumn="0"/>
             </w:pPr>
+            <w:proofErr w:type="spellStart"/>
+            <w:r>
+              <w:t>Thủy</w:t>
+            </w:r>
+            <w:proofErr w:type="spellEnd"/>
           </w:p>
         </w:tc>
         <w:tc>
@@ -6179,6 +6243,11 @@
             <w:pPr>
               <w:cnfStyle w:val="000000000000" w:firstRow="0" w:lastRow="0" w:firstColumn="0" w:lastColumn="0" w:oddVBand="0" w:evenVBand="0" w:oddHBand="0" w:evenHBand="0" w:firstRowFirstColumn="0" w:firstRowLastColumn="0" w:lastRowFirstColumn="0" w:lastRowLastColumn="0"/>
             </w:pPr>
+            <w:proofErr w:type="spellStart"/>
+            <w:r>
+              <w:t>Hoài</w:t>
+            </w:r>
+            <w:proofErr w:type="spellEnd"/>
           </w:p>
         </w:tc>
       </w:tr>
@@ -6798,6 +6867,11 @@
       <w:proofErr w:type="spellEnd"/>
     </w:p>
     <w:p>
+      <w:pPr>
+        <w:rPr>
+          <w:lang w:val="fr-FR"/>
+        </w:rPr>
+      </w:pPr>
       <w:r>
         <w:rPr>
           <w:b/>
@@ -6902,7 +6976,11 @@
         <w:t>:</w:t>
       </w:r>
       <w:r>
-        <w:t xml:space="preserve"> MS Planner </w:t>
+        <w:t xml:space="preserve"> MS </w:t>
+      </w:r>
+      <w:proofErr w:type="gramStart"/>
+      <w:r>
+        <w:t>Planner</w:t>
       </w:r>
       <w:r>
         <w:rPr>
@@ -6911,6 +6989,7 @@
         <w:t>(</w:t>
       </w:r>
       <w:proofErr w:type="spellStart"/>
+      <w:proofErr w:type="gramEnd"/>
       <w:r>
         <w:rPr>
           <w:color w:val="FF0000"/>
@@ -6944,14 +7023,28 @@
         </w:rPr>
         <w:t xml:space="preserve">  </w:t>
       </w:r>
+    </w:p>
+    <w:p>
+      <w:pPr>
+        <w:rPr>
+          <w:lang w:val="fr-FR"/>
+        </w:rPr>
+      </w:pPr>
       <w:hyperlink r:id="rId14" w:history="1">
         <w:r>
           <w:rPr>
             <w:rStyle w:val="Hyperlink"/>
-          </w:rPr>
-          <w:t>https://tasks.office.com/</w:t>
+            <w:lang w:val="fr-FR"/>
+          </w:rPr>
+          <w:t>https://tasks.office.com/husteduvn.onmicrosoft.com/en/Home/Planner/#/plantaskboard?groupId=ebabacea-5cc2-40f5-bcdc-793a5533bef5&amp;planId=jeYLTiJJSUSFOPMPtZ_n-MkACit5</w:t>
         </w:r>
       </w:hyperlink>
+      <w:r>
+        <w:rPr>
+          <w:lang w:val="fr-FR"/>
+        </w:rPr>
+        <w:t xml:space="preserve"> </w:t>
+      </w:r>
     </w:p>
     <w:p>
       <w:r>
@@ -8346,7 +8439,7 @@
           <w:i/>
           <w:iCs/>
         </w:rPr>
-        <w:t>9000</w:t>
+        <w:t>833</w:t>
       </w:r>
     </w:p>
     <w:p>
@@ -8446,14 +8539,14 @@
           <w:i/>
           <w:iCs/>
         </w:rPr>
-        <w:t xml:space="preserve"> 6</w:t>
-      </w:r>
-      <w:r>
-        <w:rPr>
-          <w:i/>
-          <w:iCs/>
-        </w:rPr>
-        <w:t>00</w:t>
+        <w:t xml:space="preserve"> </w:t>
+      </w:r>
+      <w:r>
+        <w:rPr>
+          <w:i/>
+          <w:iCs/>
+        </w:rPr>
+        <w:t>76</w:t>
       </w:r>
     </w:p>
     <w:p>
@@ -8630,7 +8723,7 @@
           <w:i/>
           <w:iCs/>
         </w:rPr>
-        <w:t>7</w:t>
+        <w:t>30</w:t>
       </w:r>
     </w:p>
     <w:p>
@@ -8651,6 +8744,7 @@
           <w:i/>
           <w:iCs/>
         </w:rPr>
+        <w:lastRenderedPageBreak/>
         <w:t>Số</w:t>
       </w:r>
       <w:proofErr w:type="spellEnd"/>
@@ -8747,6 +8841,13 @@
           <w:iCs/>
         </w:rPr>
         <w:t xml:space="preserve"> class</w:t>
+      </w:r>
+      <w:r>
+        <w:rPr>
+          <w:i/>
+          <w:iCs/>
+        </w:rPr>
+        <w:t>: 10</w:t>
       </w:r>
     </w:p>
     <w:p>
@@ -8756,7 +8857,6 @@
       <w:bookmarkStart w:id="9" w:name="_Toc57272147"/>
       <w:proofErr w:type="spellStart"/>
       <w:r>
-        <w:lastRenderedPageBreak/>
         <w:t>Thống</w:t>
       </w:r>
       <w:proofErr w:type="spellEnd"/>
@@ -11468,6 +11568,7 @@
       <w:bookmarkStart w:id="15" w:name="_Toc57272153"/>
       <w:proofErr w:type="spellStart"/>
       <w:r>
+        <w:lastRenderedPageBreak/>
         <w:t>Ước</w:t>
       </w:r>
       <w:proofErr w:type="spellEnd"/>
@@ -11882,7 +11983,6 @@
           <w:i/>
           <w:iCs/>
         </w:rPr>
-        <w:lastRenderedPageBreak/>
         <w:t>Tên</w:t>
       </w:r>
       <w:proofErr w:type="spellEnd"/>
@@ -13874,6 +13974,9 @@
       <w:r>
         <w:t xml:space="preserve"> 1</w:t>
       </w:r>
+      <w:r>
+        <w:t>6</w:t>
+      </w:r>
     </w:p>
     <w:p>
       <w:pPr>
@@ -13892,7 +13995,7 @@
         <w:t xml:space="preserve">: </w:t>
       </w:r>
       <w:r>
-        <w:t>4</w:t>
+        <w:t>16</w:t>
       </w:r>
     </w:p>
     <w:p>
@@ -13906,6 +14009,9 @@
       <w:r>
         <w:t>Tú:</w:t>
       </w:r>
+      <w:r>
+        <w:t xml:space="preserve"> 10</w:t>
+      </w:r>
     </w:p>
     <w:p>
       <w:pPr>
@@ -13916,17 +14022,16 @@
         </w:numPr>
       </w:pPr>
       <w:proofErr w:type="spellStart"/>
-      <w:proofErr w:type="gramStart"/>
-      <w:r>
-        <w:t>Thiện:</w:t>
-      </w:r>
-      <w:r>
-        <w:t>jj</w:t>
-      </w:r>
-      <w:bookmarkStart w:id="20" w:name="_GoBack"/>
-      <w:bookmarkEnd w:id="20"/>
-      <w:proofErr w:type="spellEnd"/>
-      <w:proofErr w:type="gramEnd"/>
+      <w:r>
+        <w:t>Thiện</w:t>
+      </w:r>
+      <w:proofErr w:type="spellEnd"/>
+      <w:r>
+        <w:t>:</w:t>
+      </w:r>
+      <w:r>
+        <w:t xml:space="preserve"> 11</w:t>
+      </w:r>
     </w:p>
     <w:p>
       <w:pPr>
@@ -14000,6 +14105,14 @@
       <w:r>
         <w:t>…)</w:t>
       </w:r>
+      <w:r>
+        <w:t xml:space="preserve">: 5h </w:t>
+      </w:r>
+      <w:proofErr w:type="spellStart"/>
+      <w:r>
+        <w:t>sáng</w:t>
+      </w:r>
+      <w:proofErr w:type="spellEnd"/>
     </w:p>
     <w:p>
       <w:pPr>
@@ -14054,6 +14167,9 @@
         <w:t>đổi</w:t>
       </w:r>
       <w:proofErr w:type="spellEnd"/>
+      <w:r>
+        <w:t>: 567</w:t>
+      </w:r>
     </w:p>
     <w:p>
       <w:pPr>
@@ -14106,6 +14222,9 @@
       <w:r>
         <w:t xml:space="preserve"> ra</w:t>
       </w:r>
+      <w:r>
+        <w:t>: 2</w:t>
+      </w:r>
     </w:p>
     <w:p>
       <w:pPr>
@@ -14160,14 +14279,18 @@
         <w:t>án</w:t>
       </w:r>
       <w:proofErr w:type="spellEnd"/>
+      <w:r>
+        <w:t>: 16789</w:t>
+      </w:r>
     </w:p>
     <w:p>
       <w:pPr>
         <w:pStyle w:val="Heading2"/>
       </w:pPr>
-      <w:bookmarkStart w:id="21" w:name="_Toc57272158"/>
-      <w:proofErr w:type="spellStart"/>
-      <w:r>
+      <w:bookmarkStart w:id="20" w:name="_Toc57272158"/>
+      <w:proofErr w:type="spellStart"/>
+      <w:r>
+        <w:lastRenderedPageBreak/>
         <w:t>Quản</w:t>
       </w:r>
       <w:proofErr w:type="spellEnd"/>
@@ -14194,7 +14317,7 @@
       <w:r>
         <w:t>việc</w:t>
       </w:r>
-      <w:bookmarkEnd w:id="21"/>
+      <w:bookmarkEnd w:id="20"/>
       <w:proofErr w:type="spellEnd"/>
     </w:p>
     <w:p>
@@ -14379,6 +14502,120 @@
     <w:p>
       <w:pPr>
         <w:pStyle w:val="ListParagraph"/>
+        <w:ind w:left="720"/>
+      </w:pPr>
+      <w:r>
+        <w:t xml:space="preserve">- </w:t>
+      </w:r>
+      <w:proofErr w:type="spellStart"/>
+      <w:r>
+        <w:t>Đã</w:t>
+      </w:r>
+      <w:proofErr w:type="spellEnd"/>
+      <w:r>
+        <w:t xml:space="preserve"> </w:t>
+      </w:r>
+      <w:proofErr w:type="spellStart"/>
+      <w:r>
+        <w:t>hoàn</w:t>
+      </w:r>
+      <w:proofErr w:type="spellEnd"/>
+      <w:r>
+        <w:t xml:space="preserve"> </w:t>
+      </w:r>
+      <w:proofErr w:type="spellStart"/>
+      <w:proofErr w:type="gramStart"/>
+      <w:r>
+        <w:t>thành</w:t>
+      </w:r>
+      <w:proofErr w:type="spellEnd"/>
+      <w:r>
+        <w:t xml:space="preserve"> :</w:t>
+      </w:r>
+      <w:proofErr w:type="gramEnd"/>
+      <w:r>
+        <w:t xml:space="preserve"> 12</w:t>
+      </w:r>
+    </w:p>
+    <w:p>
+      <w:pPr>
+        <w:pStyle w:val="ListParagraph"/>
+        <w:ind w:left="720"/>
+      </w:pPr>
+      <w:r>
+        <w:t xml:space="preserve">- </w:t>
+      </w:r>
+      <w:proofErr w:type="spellStart"/>
+      <w:r>
+        <w:t>Đang</w:t>
+      </w:r>
+      <w:proofErr w:type="spellEnd"/>
+      <w:r>
+        <w:t xml:space="preserve"> </w:t>
+      </w:r>
+      <w:proofErr w:type="spellStart"/>
+      <w:r>
+        <w:t>thực</w:t>
+      </w:r>
+      <w:proofErr w:type="spellEnd"/>
+      <w:r>
+        <w:t xml:space="preserve"> </w:t>
+      </w:r>
+      <w:proofErr w:type="spellStart"/>
+      <w:proofErr w:type="gramStart"/>
+      <w:r>
+        <w:t>hiện</w:t>
+      </w:r>
+      <w:proofErr w:type="spellEnd"/>
+      <w:r>
+        <w:t xml:space="preserve"> :</w:t>
+      </w:r>
+      <w:proofErr w:type="gramEnd"/>
+      <w:r>
+        <w:t xml:space="preserve"> 12</w:t>
+      </w:r>
+    </w:p>
+    <w:p>
+      <w:pPr>
+        <w:pStyle w:val="ListParagraph"/>
+        <w:ind w:left="720"/>
+      </w:pPr>
+      <w:r>
+        <w:t xml:space="preserve">- </w:t>
+      </w:r>
+      <w:proofErr w:type="spellStart"/>
+      <w:r>
+        <w:t>Chưa</w:t>
+      </w:r>
+      <w:proofErr w:type="spellEnd"/>
+      <w:r>
+        <w:t xml:space="preserve"> </w:t>
+      </w:r>
+      <w:proofErr w:type="spellStart"/>
+      <w:r>
+        <w:t>thực</w:t>
+      </w:r>
+      <w:proofErr w:type="spellEnd"/>
+      <w:r>
+        <w:t xml:space="preserve"> </w:t>
+      </w:r>
+      <w:proofErr w:type="spellStart"/>
+      <w:proofErr w:type="gramStart"/>
+      <w:r>
+        <w:t>hiện</w:t>
+      </w:r>
+      <w:proofErr w:type="spellEnd"/>
+      <w:r>
+        <w:t xml:space="preserve"> :</w:t>
+      </w:r>
+      <w:proofErr w:type="gramEnd"/>
+      <w:r>
+        <w:t xml:space="preserve"> 12</w:t>
+      </w:r>
+    </w:p>
+    <w:p>
+      <w:pPr>
+        <w:pStyle w:val="ListParagraph"/>
         <w:numPr>
           <w:ilvl w:val="0"/>
           <w:numId w:val="38"/>
@@ -14386,7 +14623,6 @@
       </w:pPr>
       <w:proofErr w:type="spellStart"/>
       <w:r>
-        <w:lastRenderedPageBreak/>
         <w:t>Bố</w:t>
       </w:r>
       <w:proofErr w:type="spellEnd"/>
@@ -14409,6 +14645,43 @@
       <w:r>
         <w:t xml:space="preserve"> Schedule</w:t>
       </w:r>
+      <w:r>
+        <w:t xml:space="preserve">: 36 </w:t>
+      </w:r>
+      <w:proofErr w:type="spellStart"/>
+      <w:r>
+        <w:t>tác</w:t>
+      </w:r>
+      <w:proofErr w:type="spellEnd"/>
+      <w:r>
+        <w:t xml:space="preserve"> </w:t>
+      </w:r>
+      <w:proofErr w:type="spellStart"/>
+      <w:r>
+        <w:t>vụ</w:t>
+      </w:r>
+      <w:proofErr w:type="spellEnd"/>
+      <w:r>
+        <w:t xml:space="preserve"> </w:t>
+      </w:r>
+      <w:proofErr w:type="spellStart"/>
+      <w:r>
+        <w:t>trong</w:t>
+      </w:r>
+      <w:proofErr w:type="spellEnd"/>
+      <w:r>
+        <w:t xml:space="preserve"> </w:t>
+      </w:r>
+      <w:proofErr w:type="spellStart"/>
+      <w:r>
+        <w:t>ngày</w:t>
+      </w:r>
+      <w:proofErr w:type="spellEnd"/>
+      <w:r>
+        <w:t xml:space="preserve"> 10/12</w:t>
+      </w:r>
+      <w:bookmarkStart w:id="21" w:name="_GoBack"/>
+      <w:bookmarkEnd w:id="21"/>
     </w:p>
     <w:p>
       <w:pPr>
@@ -20880,7 +21153,7 @@
 </file>
 
 <file path=customXml/itemProps1.xml><?xml version="1.0" encoding="utf-8"?>
-<ds:datastoreItem xmlns:ds="http://schemas.openxmlformats.org/officeDocument/2006/customXml" ds:itemID="{961A5721-5030-4708-A91B-8C3B4C192E11}">
+<ds:datastoreItem xmlns:ds="http://schemas.openxmlformats.org/officeDocument/2006/customXml" ds:itemID="{650F45D6-3324-469E-8443-F80731677777}">
   <ds:schemaRefs>
     <ds:schemaRef ds:uri="http://schemas.openxmlformats.org/officeDocument/2006/bibliography"/>
   </ds:schemaRefs>

</xml_diff>